<commit_message>
Ajout javadoc (test) + modif rapport
Il faut installer le jdk et quand tu génère la javadoc il faut aller le
chercher dans le dossier d'installation du jdk /bin/javadoc.exe
</commit_message>
<xml_diff>
--- a/documents/rapport.docx
+++ b/documents/rapport.docx
@@ -36,18 +36,56 @@
     <w:p/>
     <w:p>
       <w:r>
-        <w:t>Après le pascal qui fut relativement facile, le C qui était un peu plus compliqué mais assez similaire en terme de programmation. Les différences résidaient plus dans les possibilités du langage que dans la logique à adopter. Nous attaquons le java, langage de programmation réputé pour ses fonctionnalités, sa portabilité et l</w:t>
+        <w:t xml:space="preserve">Après le pascal qui fut relativement facile, le C qui était un peu plus compliqué mais assez similaire en terme de programmation. </w:t>
       </w:r>
       <w:r>
-        <w:t>e</w:t>
+        <w:t>Nous attaquons le projet en java qui, il faut bien l’avouer, nous fais prendre une toute autre direction que les deux précédents langages évoqués ci-dessus.</w:t>
       </w:r>
+    </w:p>
+    <w:p/>
+    <w:p>
       <w:r>
-        <w:t xml:space="preserve"> fait qu’il est présent partout.</w:t>
+        <w:t>La logique de programmation en Java est très différente de ce qu’on a pu faire par le passé. La façon de penser, la façon de programmer,… demande un certain temps d’adaptation.</w:t>
+      </w:r>
+    </w:p>
+    <w:p>
+      <w:pPr>
+        <w:spacing w:after="200"/>
+        <w:jc w:val="left"/>
+      </w:pPr>
+      <w:r>
+        <w:br w:type="page"/>
+      </w:r>
+    </w:p>
+    <w:p>
+      <w:pPr>
+        <w:pStyle w:val="Titre1"/>
+      </w:pPr>
+      <w:r>
+        <w:lastRenderedPageBreak/>
+        <w:t>Avant de programmer</w:t>
+      </w:r>
+    </w:p>
+    <w:p/>
+    <w:p>
+      <w:r>
+        <w:t>Avant même de commencer à réellement travailler sur le projet proprement dit, il fallait mettre en place une solution de gestion du code ainsi que de ses différentes version postées au fur et à mesure de l’avancement des travaux.</w:t>
+      </w:r>
+    </w:p>
+    <w:p/>
+    <w:p>
+      <w:r>
+        <w:t>UN SVN semblait la solution appropriée pour un projet en groupe bien avant même la « conférence » des deux anciens élèves. En effet, lors du projet en C de première, Tortoise SVN a été utilisé pour mener à bien le projet entre les trous membres de groupe dont nous faisions tous deux partie. Cela a parfaitement fonctionné et nous avons pu tester toutes les fonctions de ce type d’outils.</w:t>
+      </w:r>
+    </w:p>
+    <w:p/>
+    <w:p>
+      <w:r>
+        <w:t>Cependant, n’étant pas personnellement en possession d’un serveur privé, il fallait trouver une solution pour déposer notre code sur un serveur distant et de pouvoir le cloner sur nos deux machines. C’est à ce moment que l’exposé des deux anciens de l’Ephec entre en jeu. Ils ont parlé de Github comme étant une solution qui fonctionnait et donc nous avons essayé cela… Tout simplement.</w:t>
       </w:r>
       <w:bookmarkStart w:id="0" w:name="_GoBack"/>
       <w:bookmarkEnd w:id="0"/>
     </w:p>
-    <w:p/>
     <w:p/>
     <w:p/>
     <w:p/>
@@ -305,7 +343,7 @@
             <w:szCs w:val="18"/>
             <w:lang w:val="fr-FR"/>
           </w:rPr>
-          <w:t>1</w:t>
+          <w:t>2</w:t>
         </w:r>
         <w:r>
           <w:rPr>
@@ -453,7 +491,7 @@
         <w:sz w:val="18"/>
         <w:szCs w:val="18"/>
       </w:rPr>
-      <w:t>samedi 1er décembre 2012</w:t>
+      <w:t>samedi 8 décembre 2012</w:t>
     </w:r>
     <w:r>
       <w:rPr>
@@ -2369,7 +2407,7 @@
 </file>
 
 <file path=customXml/itemProps1.xml><?xml version="1.0" encoding="utf-8"?>
-<ds:datastoreItem xmlns:ds="http://schemas.openxmlformats.org/officeDocument/2006/customXml" ds:itemID="{9F5D6A31-CD8D-44C0-8A8B-13C6BEB483D4}">
+<ds:datastoreItem xmlns:ds="http://schemas.openxmlformats.org/officeDocument/2006/customXml" ds:itemID="{1CAD1BC6-16AF-4D37-A5C0-24337E558F9D}">
   <ds:schemaRefs>
     <ds:schemaRef ds:uri="http://schemas.openxmlformats.org/officeDocument/2006/bibliography"/>
   </ds:schemaRefs>

</xml_diff>

<commit_message>
Modif rapport - 1
</commit_message>
<xml_diff>
--- a/documents/rapport.docx
+++ b/documents/rapport.docx
@@ -5,97 +5,326 @@
     <w:p>
       <w:pPr>
         <w:pStyle w:val="Titre"/>
-      </w:pPr>
-      <w:r>
-        <w:t>Langage avancé de programmation</w:t>
-      </w:r>
-      <w:r>
-        <w:t> :</w:t>
+        <w:jc w:val="left"/>
+      </w:pPr>
+      <w:r>
+        <w:tab/>
+      </w:r>
+      <w:r>
+        <w:tab/>
       </w:r>
     </w:p>
     <w:p>
       <w:pPr>
         <w:pStyle w:val="Titre"/>
       </w:pPr>
-      <w:r>
+    </w:p>
+    <w:p>
+      <w:pPr>
+        <w:pStyle w:val="Titre"/>
+      </w:pPr>
+    </w:p>
+    <w:p>
+      <w:pPr>
+        <w:pStyle w:val="Titre"/>
+        <w:tabs>
+          <w:tab w:val="left" w:pos="2794"/>
+        </w:tabs>
+        <w:jc w:val="both"/>
+      </w:pPr>
+    </w:p>
+    <w:p>
+      <w:pPr>
+        <w:pStyle w:val="Titre"/>
+      </w:pPr>
+    </w:p>
+    <w:p>
+      <w:pPr>
+        <w:pStyle w:val="Titre"/>
+      </w:pPr>
+    </w:p>
+    <w:p>
+      <w:pPr>
+        <w:pStyle w:val="Titre"/>
+      </w:pPr>
+    </w:p>
+    <w:p>
+      <w:pPr>
+        <w:pStyle w:val="Titre"/>
+      </w:pPr>
+    </w:p>
+    <w:p>
+      <w:pPr>
+        <w:pStyle w:val="Titre"/>
+      </w:pPr>
+    </w:p>
+    <w:p>
+      <w:pPr>
+        <w:pStyle w:val="Titre"/>
+      </w:pPr>
+    </w:p>
+    <w:p>
+      <w:pPr>
+        <w:pStyle w:val="Titre"/>
+      </w:pPr>
+    </w:p>
+    <w:p>
+      <w:pPr>
+        <w:pStyle w:val="Titre"/>
+      </w:pPr>
+    </w:p>
+    <w:p>
+      <w:pPr>
+        <w:pStyle w:val="Titre"/>
+        <w:rPr>
+          <w:sz w:val="56"/>
+          <w:szCs w:val="56"/>
+        </w:rPr>
+      </w:pPr>
+      <w:r>
+        <w:rPr>
+          <w:sz w:val="56"/>
+          <w:szCs w:val="56"/>
+        </w:rPr>
+        <w:t>Langage avancé de programmation</w:t>
+      </w:r>
+      <w:r>
+        <w:rPr>
+          <w:sz w:val="56"/>
+          <w:szCs w:val="56"/>
+        </w:rPr>
+        <w:t> :</w:t>
+      </w:r>
+    </w:p>
+    <w:p>
+      <w:pPr>
+        <w:pStyle w:val="Titre"/>
+        <w:rPr>
+          <w:sz w:val="56"/>
+          <w:szCs w:val="56"/>
+        </w:rPr>
+      </w:pPr>
+      <w:r>
+        <w:rPr>
+          <w:sz w:val="56"/>
+          <w:szCs w:val="56"/>
+        </w:rPr>
         <w:t>Projet de Java 2012 : Démineur</w:t>
       </w:r>
       <w:r>
+        <w:rPr>
+          <w:sz w:val="56"/>
+          <w:szCs w:val="56"/>
+        </w:rPr>
         <w:t>.</w:t>
+      </w:r>
+    </w:p>
+    <w:p>
+      <w:pPr>
+        <w:spacing w:after="200"/>
+        <w:jc w:val="left"/>
+      </w:pPr>
+      <w:r>
+        <w:br w:type="page"/>
+      </w:r>
+    </w:p>
+    <w:p>
+      <w:pPr>
+        <w:pStyle w:val="Titre1"/>
+      </w:pPr>
+      <w:r>
+        <w:lastRenderedPageBreak/>
+        <w:t>Introduction</w:t>
       </w:r>
     </w:p>
     <w:p/>
     <w:p>
-      <w:pPr>
-        <w:pStyle w:val="Titre1"/>
-      </w:pPr>
-      <w:r>
-        <w:t>Introduction</w:t>
+      <w:r>
+        <w:t xml:space="preserve">Après le pascal qui fut relativement facile, le C qui était un peu plus compliqué mais assez similaire en terme de programmation. </w:t>
+      </w:r>
+      <w:r>
+        <w:t>Nous attaquons le projet en java qui, il faut bien l’avouer, nous fais prendre une toute autre direction que les deux précédents langages évoqués ci-dessus.</w:t>
       </w:r>
     </w:p>
     <w:p/>
     <w:p>
       <w:r>
-        <w:t xml:space="preserve">Après le pascal qui fut relativement facile, le C qui était un peu plus compliqué mais assez similaire en terme de programmation. </w:t>
-      </w:r>
-      <w:r>
-        <w:t>Nous attaquons le projet en java qui, il faut bien l’avouer, nous fais prendre une toute autre direction que les deux précédents langages évoqués ci-dessus.</w:t>
+        <w:t>La logique de programmation en Java est très différente de ce qu’on a pu faire par le passé. La façon de penser, la façon de programmer,… demande un certain temps d’adaptation.</w:t>
+      </w:r>
+    </w:p>
+    <w:p>
+      <w:pPr>
+        <w:spacing w:after="200"/>
+        <w:jc w:val="left"/>
+      </w:pPr>
+      <w:r>
+        <w:br w:type="page"/>
+      </w:r>
+    </w:p>
+    <w:p>
+      <w:pPr>
+        <w:pStyle w:val="Titre1"/>
+      </w:pPr>
+      <w:r>
+        <w:lastRenderedPageBreak/>
+        <w:t>Avant de programmer</w:t>
       </w:r>
     </w:p>
     <w:p/>
     <w:p>
       <w:r>
-        <w:t>La logique de programmation en Java est très différente de ce qu’on a pu faire par le passé. La façon de penser, la façon de programmer,… demande un certain temps d’adaptation.</w:t>
-      </w:r>
-    </w:p>
-    <w:p>
-      <w:pPr>
-        <w:spacing w:after="200"/>
-        <w:jc w:val="left"/>
-      </w:pPr>
-      <w:r>
-        <w:br w:type="page"/>
-      </w:r>
-    </w:p>
-    <w:p>
-      <w:pPr>
-        <w:pStyle w:val="Titre1"/>
-      </w:pPr>
-      <w:r>
-        <w:lastRenderedPageBreak/>
-        <w:t>Avant de programmer</w:t>
+        <w:rPr>
+          <w:noProof/>
+          <w:lang w:eastAsia="fr-BE"/>
+        </w:rPr>
+        <w:drawing>
+          <wp:anchor distT="0" distB="0" distL="114300" distR="114300" simplePos="0" relativeHeight="251658240" behindDoc="0" locked="0" layoutInCell="1" allowOverlap="1" wp14:anchorId="12BE4A17" wp14:editId="183A31C0">
+            <wp:simplePos x="0" y="0"/>
+            <wp:positionH relativeFrom="column">
+              <wp:posOffset>-25</wp:posOffset>
+            </wp:positionH>
+            <wp:positionV relativeFrom="paragraph">
+              <wp:posOffset>-3759</wp:posOffset>
+            </wp:positionV>
+            <wp:extent cx="1177849" cy="1177849"/>
+            <wp:effectExtent l="0" t="0" r="3810" b="0"/>
+            <wp:wrapSquare wrapText="bothSides"/>
+            <wp:docPr id="1" name="Image 1" descr="http://www.digibuzzme.com/wp-content/uploads/2012/08/github-logo-the-octocat.png"/>
+            <wp:cNvGraphicFramePr>
+              <a:graphicFrameLocks xmlns:a="http://schemas.openxmlformats.org/drawingml/2006/main" noChangeAspect="1"/>
+            </wp:cNvGraphicFramePr>
+            <a:graphic xmlns:a="http://schemas.openxmlformats.org/drawingml/2006/main">
+              <a:graphicData uri="http://schemas.openxmlformats.org/drawingml/2006/picture">
+                <pic:pic xmlns:pic="http://schemas.openxmlformats.org/drawingml/2006/picture">
+                  <pic:nvPicPr>
+                    <pic:cNvPr id="0" name="Picture 1" descr="http://www.digibuzzme.com/wp-content/uploads/2012/08/github-logo-the-octocat.png"/>
+                    <pic:cNvPicPr>
+                      <a:picLocks noChangeAspect="1" noChangeArrowheads="1"/>
+                    </pic:cNvPicPr>
+                  </pic:nvPicPr>
+                  <pic:blipFill>
+                    <a:blip r:embed="rId8" cstate="print">
+                      <a:extLst>
+                        <a:ext uri="{28A0092B-C50C-407E-A947-70E740481C1C}">
+                          <a14:useLocalDpi xmlns:a14="http://schemas.microsoft.com/office/drawing/2010/main" val="0"/>
+                        </a:ext>
+                      </a:extLst>
+                    </a:blip>
+                    <a:srcRect/>
+                    <a:stretch>
+                      <a:fillRect/>
+                    </a:stretch>
+                  </pic:blipFill>
+                  <pic:spPr bwMode="auto">
+                    <a:xfrm flipH="1">
+                      <a:off x="0" y="0"/>
+                      <a:ext cx="1177849" cy="1177849"/>
+                    </a:xfrm>
+                    <a:prstGeom prst="rect">
+                      <a:avLst/>
+                    </a:prstGeom>
+                    <a:noFill/>
+                    <a:ln>
+                      <a:noFill/>
+                    </a:ln>
+                  </pic:spPr>
+                </pic:pic>
+              </a:graphicData>
+            </a:graphic>
+          </wp:anchor>
+        </w:drawing>
+      </w:r>
+      <w:r>
+        <w:t>Avant même de commencer à réellement travailler sur le projet proprement dit, il fallait mettre en place une solution de gestion du code ainsi que de ses différentes version postées au fur et à mesure de l’avancement des travaux.</w:t>
       </w:r>
     </w:p>
     <w:p/>
     <w:p>
       <w:r>
-        <w:t>Avant même de commencer à réellement travailler sur le projet proprement dit, il fallait mettre en place une solution de gestion du code ainsi que de ses différentes version postées au fur et à mesure de l’avancement des travaux.</w:t>
+        <w:t xml:space="preserve">UN SVN semblait la solution appropriée pour un projet en groupe bien avant même la « conférence » des deux anciens élèves. En effet, lors du projet en C de première, Tortoise SVN a été utilisé pour mener à bien le projet entre </w:t>
+      </w:r>
+      <w:r>
+        <w:t>tous les</w:t>
+      </w:r>
+      <w:r>
+        <w:t xml:space="preserve"> membres d</w:t>
+      </w:r>
+      <w:r>
+        <w:t>u</w:t>
+      </w:r>
+      <w:r>
+        <w:t xml:space="preserve"> groupe dont nous faisions tous deux partie</w:t>
+      </w:r>
+      <w:r>
+        <w:t xml:space="preserve"> (nous étions trois au total)</w:t>
+      </w:r>
+      <w:r>
+        <w:t xml:space="preserve">. Cela a parfaitement fonctionné et nous avons pu tester toutes les fonctions </w:t>
+      </w:r>
+      <w:r>
+        <w:t>intéressantes des SVN.</w:t>
       </w:r>
     </w:p>
     <w:p/>
     <w:p>
       <w:r>
-        <w:t>UN SVN semblait la solution appropriée pour un projet en groupe bien avant même la « conférence » des deux anciens élèves. En effet, lors du projet en C de première, Tortoise SVN a été utilisé pour mener à bien le projet entre les trous membres de groupe dont nous faisions tous deux partie. Cela a parfaitement fonctionné et nous avons pu tester toutes les fonctions de ce type d’outils.</w:t>
+        <w:t>Cependant, n’étant pas personnellement en possession d’un serveur privé, il fallait trouver une solution pour déposer notre code sur un serveur distant et de pouvoir le cloner sur nos deux machines. C’est à ce moment que l’exposé des deux anciens de l’Ephec entre en jeu. Ils ont parlé de Github comme étant une solution qui fonctionnait et donc nous avons essayé cela… Tout simplement.</w:t>
       </w:r>
     </w:p>
     <w:p/>
     <w:p>
       <w:r>
-        <w:t>Cependant, n’étant pas personnellement en possession d’un serveur privé, il fallait trouver une solution pour déposer notre code sur un serveur distant et de pouvoir le cloner sur nos deux machines. C’est à ce moment que l’exposé des deux anciens de l’Ephec entre en jeu. Ils ont parlé de Github comme étant une solution qui fonctionnait et donc nous avons essayé cela… Tout simplement.</w:t>
-      </w:r>
-      <w:bookmarkStart w:id="0" w:name="_GoBack"/>
-      <w:bookmarkEnd w:id="0"/>
+        <w:t>Nous avons donc commencé par créer une organisation qui porte ne nom de « Ephec » dans laquelle nous aurons accès à notre code en lecture et écriture. Cela signifie que d’autres personne peuvent bien entendu voir le code mais ne peuvent pas le modifier directement. Ils doivent passer par des requêtes PUSH qui seront, au cas où il y en a, refusées car il s’agit d’un projet en groupe dans le cadre d’un examen.</w:t>
+      </w:r>
+    </w:p>
+    <w:p/>
+    <w:p>
+      <w:r>
+        <w:t xml:space="preserve">Ensuite nous avons synchronisé la totalité du dossier Eclipse contenant le dossier </w:t>
+      </w:r>
+      <w:r>
+        <w:rPr>
+          <w:b/>
+        </w:rPr>
+        <w:t>src</w:t>
+      </w:r>
+      <w:r>
+        <w:t xml:space="preserve"> avec les fichiers « .java », avec le dossier </w:t>
+      </w:r>
+      <w:r>
+        <w:rPr>
+          <w:b/>
+        </w:rPr>
+        <w:t>bin</w:t>
+      </w:r>
+      <w:r>
+        <w:t xml:space="preserve"> contenant les fichiers « .class » ainsi que les paramètres du projet tel que l’encodage en iso,… Ce qui permet de conserver les mêmes paramètres sur toutes les machines utilisant le projet. Et enfin nous avons ajouté le dossier </w:t>
+      </w:r>
+      <w:r>
+        <w:rPr>
+          <w:b/>
+        </w:rPr>
+        <w:t>document</w:t>
+      </w:r>
+      <w:r>
+        <w:t xml:space="preserve"> dans lequel se trouvent ce rapport, l’uml, la javadoc, etc… Il n’est alors plus nécessaire d’utiliser un système de dropbox en plus ce qui facilite d’autant plus la tâche. Noter que dans le dossier bin, les fichiers .class ne sont pas synchronisé car ils se modifient lors de l’exécution de l’application et non lors de la modification du code source. Cela devient vite gênant et nous avons choisi d’exclure ces fichiers de la synchronisation.</w:t>
+      </w:r>
     </w:p>
     <w:p/>
     <w:p/>
     <w:p/>
     <w:p/>
     <w:sectPr>
-      <w:headerReference w:type="default" r:id="rId8"/>
-      <w:footerReference w:type="default" r:id="rId9"/>
+      <w:headerReference w:type="even" r:id="rId9"/>
+      <w:headerReference w:type="default" r:id="rId10"/>
+      <w:footerReference w:type="even" r:id="rId11"/>
+      <w:footerReference w:type="default" r:id="rId12"/>
+      <w:headerReference w:type="first" r:id="rId13"/>
+      <w:footerReference w:type="first" r:id="rId14"/>
       <w:pgSz w:w="11906" w:h="16838"/>
-      <w:pgMar w:top="1417" w:right="1417" w:bottom="1417" w:left="1417" w:header="708" w:footer="227" w:gutter="0"/>
+      <w:pgMar w:top="1417" w:right="1417" w:bottom="1417" w:left="1417" w:header="680" w:footer="227" w:gutter="0"/>
       <w:cols w:space="708"/>
+      <w:titlePg/>
       <w:docGrid w:linePitch="360"/>
     </w:sectPr>
   </w:body>
@@ -131,10 +360,21 @@
 <w:ftr xmlns:wpc="http://schemas.microsoft.com/office/word/2010/wordprocessingCanvas" xmlns:mc="http://schemas.openxmlformats.org/markup-compatibility/2006" xmlns:o="urn:schemas-microsoft-com:office:office" xmlns:r="http://schemas.openxmlformats.org/officeDocument/2006/relationships" xmlns:m="http://schemas.openxmlformats.org/officeDocument/2006/math" xmlns:v="urn:schemas-microsoft-com:vml" xmlns:wp14="http://schemas.microsoft.com/office/word/2010/wordprocessingDrawing" xmlns:wp="http://schemas.openxmlformats.org/drawingml/2006/wordprocessingDrawing" xmlns:w10="urn:schemas-microsoft-com:office:word" xmlns:w="http://schemas.openxmlformats.org/wordprocessingml/2006/main" xmlns:w14="http://schemas.microsoft.com/office/word/2010/wordml" xmlns:w15="http://schemas.microsoft.com/office/word/2012/wordml" xmlns:wpg="http://schemas.microsoft.com/office/word/2010/wordprocessingGroup" xmlns:wpi="http://schemas.microsoft.com/office/word/2010/wordprocessingInk" xmlns:wne="http://schemas.microsoft.com/office/word/2006/wordml" xmlns:wps="http://schemas.microsoft.com/office/word/2010/wordprocessingShape" mc:Ignorable="w14 w15 wp14">
   <w:p>
     <w:pPr>
+      <w:pStyle w:val="Pieddepage"/>
+    </w:pPr>
+  </w:p>
+</w:ftr>
+</file>
+
+<file path=word/footer2.xml><?xml version="1.0" encoding="utf-8"?>
+<w:ftr xmlns:wpc="http://schemas.microsoft.com/office/word/2010/wordprocessingCanvas" xmlns:mc="http://schemas.openxmlformats.org/markup-compatibility/2006" xmlns:o="urn:schemas-microsoft-com:office:office" xmlns:r="http://schemas.openxmlformats.org/officeDocument/2006/relationships" xmlns:m="http://schemas.openxmlformats.org/officeDocument/2006/math" xmlns:v="urn:schemas-microsoft-com:vml" xmlns:wp14="http://schemas.microsoft.com/office/word/2010/wordprocessingDrawing" xmlns:wp="http://schemas.openxmlformats.org/drawingml/2006/wordprocessingDrawing" xmlns:w10="urn:schemas-microsoft-com:office:word" xmlns:w="http://schemas.openxmlformats.org/wordprocessingml/2006/main" xmlns:w14="http://schemas.microsoft.com/office/word/2010/wordml" xmlns:w15="http://schemas.microsoft.com/office/word/2012/wordml" xmlns:wpg="http://schemas.microsoft.com/office/word/2010/wordprocessingGroup" xmlns:wpi="http://schemas.microsoft.com/office/word/2010/wordprocessingInk" xmlns:wne="http://schemas.microsoft.com/office/word/2006/wordml" xmlns:wps="http://schemas.microsoft.com/office/word/2010/wordprocessingShape" mc:Ignorable="w14 w15 wp14">
+  <w:p>
+    <w:pPr>
       <w:pBdr>
         <w:top w:val="single" w:sz="12" w:space="1" w:color="1F497D" w:themeColor="text2"/>
       </w:pBdr>
       <w:rPr>
+        <w:smallCaps/>
         <w:color w:val="1F497D" w:themeColor="text2"/>
         <w:sz w:val="18"/>
         <w:szCs w:val="18"/>
@@ -143,6 +383,7 @@
     </w:pPr>
     <w:r>
       <w:rPr>
+        <w:smallCaps/>
         <w:color w:val="1F497D" w:themeColor="text2"/>
         <w:sz w:val="18"/>
         <w:szCs w:val="18"/>
@@ -151,6 +392,7 @@
     </w:r>
     <w:r>
       <w:rPr>
+        <w:smallCaps/>
         <w:color w:val="1F497D" w:themeColor="text2"/>
         <w:sz w:val="18"/>
         <w:szCs w:val="18"/>
@@ -159,6 +401,7 @@
     </w:r>
     <w:r>
       <w:rPr>
+        <w:smallCaps/>
         <w:color w:val="1F497D" w:themeColor="text2"/>
         <w:sz w:val="18"/>
         <w:szCs w:val="18"/>
@@ -167,6 +410,7 @@
     </w:r>
     <w:r>
       <w:rPr>
+        <w:smallCaps/>
         <w:color w:val="1F497D" w:themeColor="text2"/>
         <w:sz w:val="18"/>
         <w:szCs w:val="18"/>
@@ -176,6 +420,7 @@
     <w:sdt>
       <w:sdtPr>
         <w:rPr>
+          <w:smallCaps/>
           <w:color w:val="1F497D" w:themeColor="text2"/>
           <w:sz w:val="18"/>
           <w:szCs w:val="18"/>
@@ -191,6 +436,7 @@
       <w:sdtContent>
         <w:r>
           <w:rPr>
+            <w:smallCaps/>
             <w:color w:val="1F497D" w:themeColor="text2"/>
             <w:sz w:val="18"/>
             <w:szCs w:val="18"/>
@@ -200,6 +446,7 @@
         </w:r>
         <w:r>
           <w:rPr>
+            <w:smallCaps/>
             <w:color w:val="1F497D" w:themeColor="text2"/>
             <w:sz w:val="18"/>
             <w:szCs w:val="18"/>
@@ -209,6 +456,7 @@
         </w:r>
         <w:r>
           <w:rPr>
+            <w:smallCaps/>
             <w:color w:val="1F497D" w:themeColor="text2"/>
             <w:sz w:val="18"/>
             <w:szCs w:val="18"/>
@@ -218,6 +466,17 @@
         </w:r>
         <w:r>
           <w:rPr>
+            <w:smallCaps/>
+            <w:color w:val="1F497D" w:themeColor="text2"/>
+            <w:sz w:val="18"/>
+            <w:szCs w:val="18"/>
+            <w:lang w:val="fr-FR"/>
+          </w:rPr>
+          <w:t xml:space="preserve">     </w:t>
+        </w:r>
+        <w:r>
+          <w:rPr>
+            <w:smallCaps/>
             <w:color w:val="1F497D" w:themeColor="text2"/>
             <w:sz w:val="18"/>
             <w:szCs w:val="18"/>
@@ -227,16 +486,30 @@
         </w:r>
         <w:r>
           <w:rPr>
+            <w:smallCaps/>
             <w:color w:val="1F497D" w:themeColor="text2"/>
             <w:sz w:val="18"/>
             <w:szCs w:val="18"/>
             <w:lang w:val="fr-FR"/>
           </w:rPr>
           <w:tab/>
-          <w:t xml:space="preserve">         </w:t>
         </w:r>
         <w:r>
           <w:rPr>
+            <w:smallCaps/>
+            <w:color w:val="1F497D" w:themeColor="text2"/>
+            <w:sz w:val="18"/>
+            <w:szCs w:val="18"/>
+            <w:lang w:val="fr-FR"/>
+          </w:rPr>
+          <w:tab/>
+          <w:t xml:space="preserve">              </w:t>
+        </w:r>
+        <w:bookmarkStart w:id="0" w:name="_GoBack"/>
+        <w:bookmarkEnd w:id="0"/>
+        <w:r>
+          <w:rPr>
+            <w:smallCaps/>
             <w:color w:val="1F497D" w:themeColor="text2"/>
             <w:sz w:val="18"/>
             <w:szCs w:val="18"/>
@@ -247,6 +520,7 @@
         <w:r>
           <w:rPr>
             <w:b/>
+            <w:smallCaps/>
             <w:color w:val="1F497D" w:themeColor="text2"/>
             <w:sz w:val="18"/>
             <w:szCs w:val="18"/>
@@ -257,6 +531,7 @@
         <w:r>
           <w:rPr>
             <w:b/>
+            <w:smallCaps/>
             <w:color w:val="1F497D" w:themeColor="text2"/>
             <w:sz w:val="18"/>
             <w:szCs w:val="18"/>
@@ -267,6 +542,7 @@
         <w:r>
           <w:rPr>
             <w:b/>
+            <w:smallCaps/>
             <w:color w:val="1F497D" w:themeColor="text2"/>
             <w:sz w:val="18"/>
             <w:szCs w:val="18"/>
@@ -277,66 +553,7 @@
         <w:r>
           <w:rPr>
             <w:b/>
-            <w:noProof/>
-            <w:color w:val="1F497D" w:themeColor="text2"/>
-            <w:sz w:val="18"/>
-            <w:szCs w:val="18"/>
-            <w:lang w:val="fr-FR"/>
-          </w:rPr>
-          <w:t>1</w:t>
-        </w:r>
-        <w:r>
-          <w:rPr>
-            <w:b/>
-            <w:color w:val="1F497D" w:themeColor="text2"/>
-            <w:sz w:val="18"/>
-            <w:szCs w:val="18"/>
-            <w:lang w:val="fr-FR"/>
-          </w:rPr>
-          <w:fldChar w:fldCharType="end"/>
-        </w:r>
-        <w:r>
-          <w:rPr>
-            <w:color w:val="1F497D" w:themeColor="text2"/>
-            <w:sz w:val="18"/>
-            <w:szCs w:val="18"/>
-            <w:lang w:val="fr-FR"/>
-          </w:rPr>
-          <w:t xml:space="preserve"> sur </w:t>
-        </w:r>
-        <w:r>
-          <w:rPr>
-            <w:b/>
-            <w:color w:val="1F497D" w:themeColor="text2"/>
-            <w:sz w:val="18"/>
-            <w:szCs w:val="18"/>
-            <w:lang w:val="fr-FR"/>
-          </w:rPr>
-          <w:fldChar w:fldCharType="begin"/>
-        </w:r>
-        <w:r>
-          <w:rPr>
-            <w:b/>
-            <w:color w:val="1F497D" w:themeColor="text2"/>
-            <w:sz w:val="18"/>
-            <w:szCs w:val="18"/>
-            <w:lang w:val="fr-FR"/>
-          </w:rPr>
-          <w:instrText xml:space="preserve"> NUMPAGES  </w:instrText>
-        </w:r>
-        <w:r>
-          <w:rPr>
-            <w:b/>
-            <w:color w:val="1F497D" w:themeColor="text2"/>
-            <w:sz w:val="18"/>
-            <w:szCs w:val="18"/>
-            <w:lang w:val="fr-FR"/>
-          </w:rPr>
-          <w:fldChar w:fldCharType="separate"/>
-        </w:r>
-        <w:r>
-          <w:rPr>
-            <w:b/>
+            <w:smallCaps/>
             <w:noProof/>
             <w:color w:val="1F497D" w:themeColor="text2"/>
             <w:sz w:val="18"/>
@@ -348,6 +565,73 @@
         <w:r>
           <w:rPr>
             <w:b/>
+            <w:smallCaps/>
+            <w:color w:val="1F497D" w:themeColor="text2"/>
+            <w:sz w:val="18"/>
+            <w:szCs w:val="18"/>
+            <w:lang w:val="fr-FR"/>
+          </w:rPr>
+          <w:fldChar w:fldCharType="end"/>
+        </w:r>
+        <w:r>
+          <w:rPr>
+            <w:smallCaps/>
+            <w:color w:val="1F497D" w:themeColor="text2"/>
+            <w:sz w:val="18"/>
+            <w:szCs w:val="18"/>
+            <w:lang w:val="fr-FR"/>
+          </w:rPr>
+          <w:t xml:space="preserve"> sur </w:t>
+        </w:r>
+        <w:r>
+          <w:rPr>
+            <w:b/>
+            <w:smallCaps/>
+            <w:color w:val="1F497D" w:themeColor="text2"/>
+            <w:sz w:val="18"/>
+            <w:szCs w:val="18"/>
+            <w:lang w:val="fr-FR"/>
+          </w:rPr>
+          <w:fldChar w:fldCharType="begin"/>
+        </w:r>
+        <w:r>
+          <w:rPr>
+            <w:b/>
+            <w:smallCaps/>
+            <w:color w:val="1F497D" w:themeColor="text2"/>
+            <w:sz w:val="18"/>
+            <w:szCs w:val="18"/>
+            <w:lang w:val="fr-FR"/>
+          </w:rPr>
+          <w:instrText xml:space="preserve"> NUMPAGES  </w:instrText>
+        </w:r>
+        <w:r>
+          <w:rPr>
+            <w:b/>
+            <w:smallCaps/>
+            <w:color w:val="1F497D" w:themeColor="text2"/>
+            <w:sz w:val="18"/>
+            <w:szCs w:val="18"/>
+            <w:lang w:val="fr-FR"/>
+          </w:rPr>
+          <w:fldChar w:fldCharType="separate"/>
+        </w:r>
+        <w:r>
+          <w:rPr>
+            <w:b/>
+            <w:smallCaps/>
+            <w:noProof/>
+            <w:color w:val="1F497D" w:themeColor="text2"/>
+            <w:sz w:val="18"/>
+            <w:szCs w:val="18"/>
+            <w:lang w:val="fr-FR"/>
+          </w:rPr>
+          <w:t>3</w:t>
+        </w:r>
+        <w:r>
+          <w:rPr>
+            <w:b/>
+            <w:smallCaps/>
             <w:color w:val="1F497D" w:themeColor="text2"/>
             <w:sz w:val="18"/>
             <w:szCs w:val="18"/>
@@ -369,6 +653,104 @@
 </w:ftr>
 </file>
 
+<file path=word/footer3.xml><?xml version="1.0" encoding="utf-8"?>
+<w:ftr xmlns:wpc="http://schemas.microsoft.com/office/word/2010/wordprocessingCanvas" xmlns:mc="http://schemas.openxmlformats.org/markup-compatibility/2006" xmlns:o="urn:schemas-microsoft-com:office:office" xmlns:r="http://schemas.openxmlformats.org/officeDocument/2006/relationships" xmlns:m="http://schemas.openxmlformats.org/officeDocument/2006/math" xmlns:v="urn:schemas-microsoft-com:vml" xmlns:wp14="http://schemas.microsoft.com/office/word/2010/wordprocessingDrawing" xmlns:wp="http://schemas.openxmlformats.org/drawingml/2006/wordprocessingDrawing" xmlns:w10="urn:schemas-microsoft-com:office:word" xmlns:w="http://schemas.openxmlformats.org/wordprocessingml/2006/main" xmlns:w14="http://schemas.microsoft.com/office/word/2010/wordml" xmlns:w15="http://schemas.microsoft.com/office/word/2012/wordml" xmlns:wpg="http://schemas.microsoft.com/office/word/2010/wordprocessingGroup" xmlns:wpi="http://schemas.microsoft.com/office/word/2010/wordprocessingInk" xmlns:wne="http://schemas.microsoft.com/office/word/2006/wordml" xmlns:wps="http://schemas.microsoft.com/office/word/2010/wordprocessingShape" mc:Ignorable="w14 w15 wp14">
+  <w:p>
+    <w:pPr>
+      <w:pStyle w:val="Pieddepage"/>
+    </w:pPr>
+  </w:p>
+  <w:p>
+    <w:pPr>
+      <w:pStyle w:val="Pieddepage"/>
+    </w:pPr>
+  </w:p>
+  <w:p>
+    <w:pPr>
+      <w:pStyle w:val="Pieddepage"/>
+      <w:pBdr>
+        <w:top w:val="single" w:sz="12" w:space="1" w:color="4F81BD" w:themeColor="accent1"/>
+      </w:pBdr>
+      <w:rPr>
+        <w:smallCaps/>
+        <w:color w:val="4F81BD" w:themeColor="accent1"/>
+        <w:sz w:val="28"/>
+        <w:szCs w:val="28"/>
+      </w:rPr>
+    </w:pPr>
+  </w:p>
+  <w:p>
+    <w:pPr>
+      <w:pStyle w:val="Pieddepage"/>
+      <w:pBdr>
+        <w:top w:val="single" w:sz="12" w:space="1" w:color="4F81BD" w:themeColor="accent1"/>
+      </w:pBdr>
+      <w:rPr>
+        <w:smallCaps/>
+        <w:color w:val="4F81BD" w:themeColor="accent1"/>
+        <w:sz w:val="32"/>
+        <w:szCs w:val="32"/>
+      </w:rPr>
+    </w:pPr>
+    <w:r>
+      <w:rPr>
+        <w:smallCaps/>
+        <w:color w:val="4F81BD" w:themeColor="accent1"/>
+        <w:sz w:val="32"/>
+        <w:szCs w:val="32"/>
+      </w:rPr>
+      <w:t>Ephec | Technologie de l’</w:t>
+    </w:r>
+    <w:r>
+      <w:rPr>
+        <w:smallCaps/>
+        <w:color w:val="4F81BD" w:themeColor="accent1"/>
+        <w:sz w:val="32"/>
+        <w:szCs w:val="32"/>
+      </w:rPr>
+      <w:t>informatique</w:t>
+    </w:r>
+    <w:r>
+      <w:rPr>
+        <w:smallCaps/>
+        <w:color w:val="4F81BD" w:themeColor="accent1"/>
+        <w:sz w:val="32"/>
+        <w:szCs w:val="32"/>
+      </w:rPr>
+      <w:tab/>
+    </w:r>
+    <w:r>
+      <w:rPr>
+        <w:smallCaps/>
+        <w:color w:val="4F81BD" w:themeColor="accent1"/>
+        <w:sz w:val="32"/>
+        <w:szCs w:val="32"/>
+      </w:rPr>
+      <w:t>Décembre 2012</w:t>
+    </w:r>
+  </w:p>
+  <w:p>
+    <w:pPr>
+      <w:pStyle w:val="Pieddepage"/>
+      <w:pBdr>
+        <w:top w:val="single" w:sz="12" w:space="1" w:color="4F81BD" w:themeColor="accent1"/>
+      </w:pBdr>
+      <w:rPr>
+        <w:smallCaps/>
+        <w:color w:val="4F81BD" w:themeColor="accent1"/>
+        <w:sz w:val="28"/>
+        <w:szCs w:val="28"/>
+      </w:rPr>
+    </w:pPr>
+  </w:p>
+  <w:p>
+    <w:pPr>
+      <w:pStyle w:val="Pieddepage"/>
+    </w:pPr>
+  </w:p>
+</w:ftr>
+</file>
+
 <file path=word/footnotes.xml><?xml version="1.0" encoding="utf-8"?>
 <w:footnotes xmlns:wpc="http://schemas.microsoft.com/office/word/2010/wordprocessingCanvas" xmlns:mc="http://schemas.openxmlformats.org/markup-compatibility/2006" xmlns:o="urn:schemas-microsoft-com:office:office" xmlns:r="http://schemas.openxmlformats.org/officeDocument/2006/relationships" xmlns:m="http://schemas.openxmlformats.org/officeDocument/2006/math" xmlns:v="urn:schemas-microsoft-com:vml" xmlns:wp14="http://schemas.microsoft.com/office/word/2010/wordprocessingDrawing" xmlns:wp="http://schemas.openxmlformats.org/drawingml/2006/wordprocessingDrawing" xmlns:w10="urn:schemas-microsoft-com:office:word" xmlns:w="http://schemas.openxmlformats.org/wordprocessingml/2006/main" xmlns:w14="http://schemas.microsoft.com/office/word/2010/wordml" xmlns:w15="http://schemas.microsoft.com/office/word/2012/wordml" xmlns:wpg="http://schemas.microsoft.com/office/word/2010/wordprocessingGroup" xmlns:wpi="http://schemas.microsoft.com/office/word/2010/wordprocessingInk" xmlns:wne="http://schemas.microsoft.com/office/word/2006/wordml" xmlns:wps="http://schemas.microsoft.com/office/word/2010/wordprocessingShape" mc:Ignorable="w14 w15 wp14">
   <w:footnote w:type="separator" w:id="-1">
@@ -399,10 +781,21 @@
   <w:p>
     <w:pPr>
       <w:pStyle w:val="En-tte"/>
+    </w:pPr>
+  </w:p>
+</w:hdr>
+</file>
+
+<file path=word/header2.xml><?xml version="1.0" encoding="utf-8"?>
+<w:hdr xmlns:wpc="http://schemas.microsoft.com/office/word/2010/wordprocessingCanvas" xmlns:mc="http://schemas.openxmlformats.org/markup-compatibility/2006" xmlns:o="urn:schemas-microsoft-com:office:office" xmlns:r="http://schemas.openxmlformats.org/officeDocument/2006/relationships" xmlns:m="http://schemas.openxmlformats.org/officeDocument/2006/math" xmlns:v="urn:schemas-microsoft-com:vml" xmlns:wp14="http://schemas.microsoft.com/office/word/2010/wordprocessingDrawing" xmlns:wp="http://schemas.openxmlformats.org/drawingml/2006/wordprocessingDrawing" xmlns:w10="urn:schemas-microsoft-com:office:word" xmlns:w="http://schemas.openxmlformats.org/wordprocessingml/2006/main" xmlns:w14="http://schemas.microsoft.com/office/word/2010/wordml" xmlns:w15="http://schemas.microsoft.com/office/word/2012/wordml" xmlns:wpg="http://schemas.microsoft.com/office/word/2010/wordprocessingGroup" xmlns:wpi="http://schemas.microsoft.com/office/word/2010/wordprocessingInk" xmlns:wne="http://schemas.microsoft.com/office/word/2006/wordml" xmlns:wps="http://schemas.microsoft.com/office/word/2010/wordprocessingShape" mc:Ignorable="w14 w15 wp14">
+  <w:p>
+    <w:pPr>
+      <w:pStyle w:val="En-tte"/>
       <w:pBdr>
         <w:bottom w:val="single" w:sz="12" w:space="1" w:color="1F497D" w:themeColor="text2"/>
       </w:pBdr>
       <w:rPr>
+        <w:smallCaps/>
         <w:color w:val="1F497D" w:themeColor="text2"/>
         <w:sz w:val="18"/>
         <w:szCs w:val="18"/>
@@ -446,6 +839,7 @@
     </w:r>
     <w:r>
       <w:rPr>
+        <w:smallCaps/>
         <w:color w:val="1F497D" w:themeColor="text2"/>
         <w:sz w:val="18"/>
         <w:szCs w:val="18"/>
@@ -454,6 +848,7 @@
     </w:r>
     <w:r>
       <w:rPr>
+        <w:smallCaps/>
         <w:color w:val="1F497D" w:themeColor="text2"/>
         <w:sz w:val="18"/>
         <w:szCs w:val="18"/>
@@ -462,6 +857,7 @@
     </w:r>
     <w:r>
       <w:rPr>
+        <w:smallCaps/>
         <w:color w:val="1F497D" w:themeColor="text2"/>
         <w:sz w:val="18"/>
         <w:szCs w:val="18"/>
@@ -470,14 +866,16 @@
     </w:r>
     <w:r>
       <w:rPr>
+        <w:smallCaps/>
         <w:color w:val="1F497D" w:themeColor="text2"/>
         <w:sz w:val="18"/>
         <w:szCs w:val="18"/>
       </w:rPr>
-      <w:instrText xml:space="preserve"> DATE  \@ "dddd d MMMM yyyy"  \* MERGEFORMAT </w:instrText>
+      <w:instrText xml:space="preserve"> TIME \@ "MMMM yy" </w:instrText>
     </w:r>
     <w:r>
       <w:rPr>
+        <w:smallCaps/>
         <w:color w:val="1F497D" w:themeColor="text2"/>
         <w:sz w:val="18"/>
         <w:szCs w:val="18"/>
@@ -486,15 +884,17 @@
     </w:r>
     <w:r>
       <w:rPr>
+        <w:smallCaps/>
         <w:noProof/>
         <w:color w:val="1F497D" w:themeColor="text2"/>
         <w:sz w:val="18"/>
         <w:szCs w:val="18"/>
       </w:rPr>
-      <w:t>samedi 8 décembre 2012</w:t>
+      <w:t>décembre 12</w:t>
     </w:r>
     <w:r>
       <w:rPr>
+        <w:smallCaps/>
         <w:color w:val="1F497D" w:themeColor="text2"/>
         <w:sz w:val="18"/>
         <w:szCs w:val="18"/>
@@ -509,6 +909,7 @@
         <w:bottom w:val="single" w:sz="12" w:space="1" w:color="1F497D" w:themeColor="text2"/>
       </w:pBdr>
       <w:rPr>
+        <w:smallCaps/>
         <w:color w:val="1F497D" w:themeColor="text2"/>
         <w:sz w:val="18"/>
         <w:szCs w:val="18"/>
@@ -516,12 +917,99 @@
     </w:pPr>
     <w:r>
       <w:rPr>
+        <w:smallCaps/>
         <w:color w:val="1F497D" w:themeColor="text2"/>
         <w:sz w:val="18"/>
         <w:szCs w:val="18"/>
       </w:rPr>
       <w:t>2 TL1</w:t>
     </w:r>
+  </w:p>
+</w:hdr>
+</file>
+
+<file path=word/header3.xml><?xml version="1.0" encoding="utf-8"?>
+<w:hdr xmlns:wpc="http://schemas.microsoft.com/office/word/2010/wordprocessingCanvas" xmlns:mc="http://schemas.openxmlformats.org/markup-compatibility/2006" xmlns:o="urn:schemas-microsoft-com:office:office" xmlns:r="http://schemas.openxmlformats.org/officeDocument/2006/relationships" xmlns:m="http://schemas.openxmlformats.org/officeDocument/2006/math" xmlns:v="urn:schemas-microsoft-com:vml" xmlns:wp14="http://schemas.microsoft.com/office/word/2010/wordprocessingDrawing" xmlns:wp="http://schemas.openxmlformats.org/drawingml/2006/wordprocessingDrawing" xmlns:w10="urn:schemas-microsoft-com:office:word" xmlns:w="http://schemas.openxmlformats.org/wordprocessingml/2006/main" xmlns:w14="http://schemas.microsoft.com/office/word/2010/wordml" xmlns:w15="http://schemas.microsoft.com/office/word/2012/wordml" xmlns:wpg="http://schemas.microsoft.com/office/word/2010/wordprocessingGroup" xmlns:wpi="http://schemas.microsoft.com/office/word/2010/wordprocessingInk" xmlns:wne="http://schemas.microsoft.com/office/word/2006/wordml" xmlns:wps="http://schemas.microsoft.com/office/word/2010/wordprocessingShape" mc:Ignorable="w14 w15 wp14">
+  <w:p>
+    <w:pPr>
+      <w:pStyle w:val="En-tte"/>
+    </w:pPr>
+  </w:p>
+  <w:p>
+    <w:pPr>
+      <w:pStyle w:val="En-tte"/>
+      <w:rPr>
+        <w:sz w:val="32"/>
+        <w:szCs w:val="32"/>
+      </w:rPr>
+    </w:pPr>
+  </w:p>
+  <w:p>
+    <w:pPr>
+      <w:pStyle w:val="En-tte"/>
+      <w:pBdr>
+        <w:bottom w:val="single" w:sz="12" w:space="1" w:color="4F81BD" w:themeColor="accent1"/>
+      </w:pBdr>
+      <w:rPr>
+        <w:smallCaps/>
+        <w:color w:val="4F81BD" w:themeColor="accent1"/>
+        <w:sz w:val="32"/>
+        <w:szCs w:val="32"/>
+      </w:rPr>
+    </w:pPr>
+    <w:r>
+      <w:rPr>
+        <w:smallCaps/>
+        <w:color w:val="4F81BD" w:themeColor="accent1"/>
+        <w:sz w:val="32"/>
+        <w:szCs w:val="32"/>
+      </w:rPr>
+      <w:t>BETAS Antoine | BREMER Cédric</w:t>
+    </w:r>
+    <w:r>
+      <w:rPr>
+        <w:smallCaps/>
+        <w:color w:val="4F81BD" w:themeColor="accent1"/>
+        <w:sz w:val="32"/>
+        <w:szCs w:val="32"/>
+      </w:rPr>
+      <w:tab/>
+    </w:r>
+    <w:r>
+      <w:rPr>
+        <w:smallCaps/>
+        <w:color w:val="4F81BD" w:themeColor="accent1"/>
+        <w:sz w:val="32"/>
+        <w:szCs w:val="32"/>
+      </w:rPr>
+      <w:tab/>
+    </w:r>
+    <w:r>
+      <w:rPr>
+        <w:smallCaps/>
+        <w:color w:val="4F81BD" w:themeColor="accent1"/>
+        <w:sz w:val="32"/>
+        <w:szCs w:val="32"/>
+      </w:rPr>
+      <w:t>2 TL1</w:t>
+    </w:r>
+  </w:p>
+  <w:p>
+    <w:pPr>
+      <w:pStyle w:val="En-tte"/>
+      <w:pBdr>
+        <w:bottom w:val="single" w:sz="12" w:space="1" w:color="4F81BD" w:themeColor="accent1"/>
+      </w:pBdr>
+      <w:rPr>
+        <w:smallCaps/>
+        <w:color w:val="4F81BD" w:themeColor="accent1"/>
+      </w:rPr>
+    </w:pPr>
+  </w:p>
+  <w:p>
+    <w:pPr>
+      <w:pStyle w:val="En-tte"/>
+    </w:pPr>
   </w:p>
 </w:hdr>
 </file>
@@ -2407,7 +2895,7 @@
 </file>
 
 <file path=customXml/itemProps1.xml><?xml version="1.0" encoding="utf-8"?>
-<ds:datastoreItem xmlns:ds="http://schemas.openxmlformats.org/officeDocument/2006/customXml" ds:itemID="{1CAD1BC6-16AF-4D37-A5C0-24337E558F9D}">
+<ds:datastoreItem xmlns:ds="http://schemas.openxmlformats.org/officeDocument/2006/customXml" ds:itemID="{8B9F7A85-479F-42BE-B5BD-EC4ED5B6B62D}">
   <ds:schemaRefs>
     <ds:schemaRef ds:uri="http://schemas.openxmlformats.org/officeDocument/2006/bibliography"/>
   </ds:schemaRefs>

</xml_diff>

<commit_message>
Modif rapport - 2
</commit_message>
<xml_diff>
--- a/documents/rapport.docx
+++ b/documents/rapport.docx
@@ -128,14 +128,353 @@
         <w:br w:type="page"/>
       </w:r>
     </w:p>
+    <w:sdt>
+      <w:sdtPr>
+        <w:rPr>
+          <w:lang w:val="fr-FR"/>
+        </w:rPr>
+        <w:id w:val="-377928709"/>
+        <w:docPartObj>
+          <w:docPartGallery w:val="Table of Contents"/>
+          <w:docPartUnique/>
+        </w:docPartObj>
+      </w:sdtPr>
+      <w:sdtEndPr>
+        <w:rPr>
+          <w:rFonts w:asciiTheme="minorHAnsi" w:eastAsiaTheme="minorEastAsia" w:hAnsiTheme="minorHAnsi" w:cstheme="minorBidi"/>
+          <w:smallCaps w:val="0"/>
+          <w:color w:val="auto"/>
+          <w:sz w:val="22"/>
+          <w:szCs w:val="22"/>
+        </w:rPr>
+      </w:sdtEndPr>
+      <w:sdtContent>
+        <w:p>
+          <w:pPr>
+            <w:pStyle w:val="En-ttedetabledesmatires"/>
+            <w:numPr>
+              <w:ilvl w:val="0"/>
+              <w:numId w:val="0"/>
+            </w:numPr>
+            <w:rPr>
+              <w:lang w:val="fr-FR"/>
+            </w:rPr>
+          </w:pPr>
+          <w:r>
+            <w:rPr>
+              <w:lang w:val="fr-FR"/>
+            </w:rPr>
+            <w:t>Sommaire</w:t>
+          </w:r>
+        </w:p>
+        <w:p>
+          <w:pPr>
+            <w:rPr>
+              <w:lang w:val="fr-FR"/>
+            </w:rPr>
+          </w:pPr>
+        </w:p>
+        <w:p>
+          <w:pPr>
+            <w:pStyle w:val="TM1"/>
+            <w:tabs>
+              <w:tab w:val="left" w:pos="440"/>
+              <w:tab w:val="right" w:leader="dot" w:pos="9062"/>
+            </w:tabs>
+            <w:rPr>
+              <w:noProof/>
+              <w:lang w:eastAsia="fr-BE"/>
+            </w:rPr>
+          </w:pPr>
+          <w:r>
+            <w:fldChar w:fldCharType="begin"/>
+          </w:r>
+          <w:r>
+            <w:instrText xml:space="preserve"> TOC \o "1-3" \h \z \u </w:instrText>
+          </w:r>
+          <w:r>
+            <w:fldChar w:fldCharType="separate"/>
+          </w:r>
+          <w:hyperlink w:anchor="_Toc343005921" w:history="1">
+            <w:r>
+              <w:rPr>
+                <w:rStyle w:val="Lienhypertexte"/>
+                <w:noProof/>
+              </w:rPr>
+              <w:t>1.</w:t>
+            </w:r>
+            <w:r>
+              <w:rPr>
+                <w:noProof/>
+                <w:lang w:eastAsia="fr-BE"/>
+              </w:rPr>
+              <w:tab/>
+            </w:r>
+            <w:r>
+              <w:rPr>
+                <w:rStyle w:val="Lienhypertexte"/>
+                <w:noProof/>
+              </w:rPr>
+              <w:t>Introduction</w:t>
+            </w:r>
+            <w:r>
+              <w:rPr>
+                <w:noProof/>
+                <w:webHidden/>
+              </w:rPr>
+              <w:tab/>
+            </w:r>
+            <w:r>
+              <w:rPr>
+                <w:noProof/>
+                <w:webHidden/>
+              </w:rPr>
+              <w:fldChar w:fldCharType="begin"/>
+            </w:r>
+            <w:r>
+              <w:rPr>
+                <w:noProof/>
+                <w:webHidden/>
+              </w:rPr>
+              <w:instrText xml:space="preserve"> PAGEREF _Toc343005921 \h </w:instrText>
+            </w:r>
+            <w:r>
+              <w:rPr>
+                <w:noProof/>
+                <w:webHidden/>
+              </w:rPr>
+            </w:r>
+            <w:r>
+              <w:rPr>
+                <w:noProof/>
+                <w:webHidden/>
+              </w:rPr>
+              <w:fldChar w:fldCharType="separate"/>
+            </w:r>
+            <w:r>
+              <w:rPr>
+                <w:noProof/>
+                <w:webHidden/>
+              </w:rPr>
+              <w:t>3</w:t>
+            </w:r>
+            <w:r>
+              <w:rPr>
+                <w:noProof/>
+                <w:webHidden/>
+              </w:rPr>
+              <w:fldChar w:fldCharType="end"/>
+            </w:r>
+          </w:hyperlink>
+        </w:p>
+        <w:p>
+          <w:pPr>
+            <w:pStyle w:val="TM1"/>
+            <w:tabs>
+              <w:tab w:val="left" w:pos="440"/>
+              <w:tab w:val="right" w:leader="dot" w:pos="9062"/>
+            </w:tabs>
+            <w:rPr>
+              <w:noProof/>
+              <w:lang w:eastAsia="fr-BE"/>
+            </w:rPr>
+          </w:pPr>
+          <w:hyperlink w:anchor="_Toc343005922" w:history="1">
+            <w:r>
+              <w:rPr>
+                <w:rStyle w:val="Lienhypertexte"/>
+                <w:noProof/>
+              </w:rPr>
+              <w:t>2.</w:t>
+            </w:r>
+            <w:r>
+              <w:rPr>
+                <w:noProof/>
+                <w:lang w:eastAsia="fr-BE"/>
+              </w:rPr>
+              <w:tab/>
+            </w:r>
+            <w:r>
+              <w:rPr>
+                <w:rStyle w:val="Lienhypertexte"/>
+                <w:noProof/>
+              </w:rPr>
+              <w:t>Avant de programmer, il faut un svn…</w:t>
+            </w:r>
+            <w:r>
+              <w:rPr>
+                <w:noProof/>
+                <w:webHidden/>
+              </w:rPr>
+              <w:tab/>
+            </w:r>
+            <w:r>
+              <w:rPr>
+                <w:noProof/>
+                <w:webHidden/>
+              </w:rPr>
+              <w:fldChar w:fldCharType="begin"/>
+            </w:r>
+            <w:r>
+              <w:rPr>
+                <w:noProof/>
+                <w:webHidden/>
+              </w:rPr>
+              <w:instrText xml:space="preserve"> PAGEREF _Toc343005922 \h </w:instrText>
+            </w:r>
+            <w:r>
+              <w:rPr>
+                <w:noProof/>
+                <w:webHidden/>
+              </w:rPr>
+            </w:r>
+            <w:r>
+              <w:rPr>
+                <w:noProof/>
+                <w:webHidden/>
+              </w:rPr>
+              <w:fldChar w:fldCharType="separate"/>
+            </w:r>
+            <w:r>
+              <w:rPr>
+                <w:noProof/>
+                <w:webHidden/>
+              </w:rPr>
+              <w:t>4</w:t>
+            </w:r>
+            <w:r>
+              <w:rPr>
+                <w:noProof/>
+                <w:webHidden/>
+              </w:rPr>
+              <w:fldChar w:fldCharType="end"/>
+            </w:r>
+          </w:hyperlink>
+        </w:p>
+        <w:p>
+          <w:pPr>
+            <w:pStyle w:val="TM1"/>
+            <w:tabs>
+              <w:tab w:val="left" w:pos="440"/>
+              <w:tab w:val="right" w:leader="dot" w:pos="9062"/>
+            </w:tabs>
+            <w:rPr>
+              <w:noProof/>
+              <w:lang w:eastAsia="fr-BE"/>
+            </w:rPr>
+          </w:pPr>
+          <w:hyperlink w:anchor="_Toc343005923" w:history="1">
+            <w:r>
+              <w:rPr>
+                <w:rStyle w:val="Lienhypertexte"/>
+                <w:noProof/>
+              </w:rPr>
+              <w:t>3.</w:t>
+            </w:r>
+            <w:r>
+              <w:rPr>
+                <w:noProof/>
+                <w:lang w:eastAsia="fr-BE"/>
+              </w:rPr>
+              <w:tab/>
+            </w:r>
+            <w:r>
+              <w:rPr>
+                <w:rStyle w:val="Lienhypertexte"/>
+                <w:noProof/>
+              </w:rPr>
+              <w:t>Présentation du projet</w:t>
+            </w:r>
+            <w:r>
+              <w:rPr>
+                <w:noProof/>
+                <w:webHidden/>
+              </w:rPr>
+              <w:tab/>
+            </w:r>
+            <w:r>
+              <w:rPr>
+                <w:noProof/>
+                <w:webHidden/>
+              </w:rPr>
+              <w:fldChar w:fldCharType="begin"/>
+            </w:r>
+            <w:r>
+              <w:rPr>
+                <w:noProof/>
+                <w:webHidden/>
+              </w:rPr>
+              <w:instrText xml:space="preserve"> PAGEREF _Toc343005923 \h </w:instrText>
+            </w:r>
+            <w:r>
+              <w:rPr>
+                <w:noProof/>
+                <w:webHidden/>
+              </w:rPr>
+            </w:r>
+            <w:r>
+              <w:rPr>
+                <w:noProof/>
+                <w:webHidden/>
+              </w:rPr>
+              <w:fldChar w:fldCharType="separate"/>
+            </w:r>
+            <w:r>
+              <w:rPr>
+                <w:noProof/>
+                <w:webHidden/>
+              </w:rPr>
+              <w:t>5</w:t>
+            </w:r>
+            <w:r>
+              <w:rPr>
+                <w:noProof/>
+                <w:webHidden/>
+              </w:rPr>
+              <w:fldChar w:fldCharType="end"/>
+            </w:r>
+          </w:hyperlink>
+        </w:p>
+        <w:p>
+          <w:r>
+            <w:rPr>
+              <w:b/>
+              <w:bCs/>
+              <w:lang w:val="fr-FR"/>
+            </w:rPr>
+            <w:fldChar w:fldCharType="end"/>
+          </w:r>
+        </w:p>
+      </w:sdtContent>
+    </w:sdt>
+    <w:p>
+      <w:pPr>
+        <w:spacing w:after="200"/>
+        <w:jc w:val="left"/>
+        <w:rPr>
+          <w:rFonts w:ascii="Calibri" w:eastAsiaTheme="majorEastAsia" w:hAnsi="Calibri" w:cstheme="majorBidi"/>
+          <w:b/>
+          <w:bCs/>
+          <w:smallCaps/>
+          <w:color w:val="365F91" w:themeColor="accent1" w:themeShade="BF"/>
+          <w:sz w:val="28"/>
+          <w:szCs w:val="28"/>
+        </w:rPr>
+      </w:pPr>
+      <w:r>
+        <w:br w:type="page"/>
+      </w:r>
+    </w:p>
     <w:p>
       <w:pPr>
         <w:pStyle w:val="Titre1"/>
       </w:pPr>
+      <w:bookmarkStart w:id="0" w:name="_Toc343005921"/>
       <w:r>
         <w:lastRenderedPageBreak/>
         <w:t>Introduction</w:t>
       </w:r>
+      <w:bookmarkEnd w:id="0"/>
     </w:p>
     <w:p/>
     <w:p>
@@ -165,12 +504,19 @@
       <w:pPr>
         <w:pStyle w:val="Titre1"/>
       </w:pPr>
+      <w:bookmarkStart w:id="1" w:name="_Toc343005922"/>
       <w:r>
         <w:lastRenderedPageBreak/>
         <w:t>Avant de programmer</w:t>
       </w:r>
-    </w:p>
-    <w:p/>
+      <w:r>
+        <w:t xml:space="preserve">, </w:t>
+      </w:r>
+      <w:r>
+        <w:t>il faut un svn…</w:t>
+      </w:r>
+      <w:bookmarkEnd w:id="1"/>
+    </w:p>
     <w:p>
       <w:r>
         <w:rPr>
@@ -178,16 +524,16 @@
           <w:lang w:eastAsia="fr-BE"/>
         </w:rPr>
         <w:drawing>
-          <wp:anchor distT="0" distB="0" distL="114300" distR="114300" simplePos="0" relativeHeight="251658240" behindDoc="0" locked="0" layoutInCell="1" allowOverlap="1" wp14:anchorId="12BE4A17" wp14:editId="183A31C0">
+          <wp:anchor distT="0" distB="0" distL="114300" distR="114300" simplePos="0" relativeHeight="251658240" behindDoc="0" locked="0" layoutInCell="1" allowOverlap="1" wp14:anchorId="12BE4A17" wp14:editId="309A39ED">
             <wp:simplePos x="0" y="0"/>
-            <wp:positionH relativeFrom="column">
-              <wp:posOffset>-25</wp:posOffset>
+            <wp:positionH relativeFrom="margin">
+              <wp:posOffset>-635</wp:posOffset>
             </wp:positionH>
             <wp:positionV relativeFrom="paragraph">
-              <wp:posOffset>-3759</wp:posOffset>
+              <wp:posOffset>192405</wp:posOffset>
             </wp:positionV>
-            <wp:extent cx="1177849" cy="1177849"/>
-            <wp:effectExtent l="0" t="0" r="3810" b="0"/>
+            <wp:extent cx="760730" cy="760730"/>
+            <wp:effectExtent l="0" t="0" r="1270" b="1270"/>
             <wp:wrapSquare wrapText="bothSides"/>
             <wp:docPr id="1" name="Image 1" descr="http://www.digibuzzme.com/wp-content/uploads/2012/08/github-logo-the-octocat.png"/>
             <wp:cNvGraphicFramePr>
@@ -218,7 +564,7 @@
                   <pic:spPr bwMode="auto">
                     <a:xfrm flipH="1">
                       <a:off x="0" y="0"/>
-                      <a:ext cx="1177849" cy="1177849"/>
+                      <a:ext cx="760730" cy="760730"/>
                     </a:xfrm>
                     <a:prstGeom prst="rect">
                       <a:avLst/>
@@ -231,9 +577,17 @@
                 </pic:pic>
               </a:graphicData>
             </a:graphic>
+            <wp14:sizeRelH relativeFrom="margin">
+              <wp14:pctWidth>0</wp14:pctWidth>
+            </wp14:sizeRelH>
+            <wp14:sizeRelV relativeFrom="margin">
+              <wp14:pctHeight>0</wp14:pctHeight>
+            </wp14:sizeRelV>
           </wp:anchor>
         </w:drawing>
       </w:r>
+    </w:p>
+    <w:p>
       <w:r>
         <w:t>Avant même de commencer à réellement travailler sur le projet proprement dit, il fallait mettre en place une solution de gestion du code ainsi que de ses différentes version postées au fur et à mesure de l’avancement des travaux.</w:t>
       </w:r>
@@ -311,16 +665,180 @@
       </w:r>
     </w:p>
     <w:p/>
+    <w:p>
+      <w:r>
+        <w:t>Une fois le répertoire Github synchronisé, il nous suffit de créer un nouveau projet Eclipse à l’emplacement du répertoire en question. Les modifications qui sont effectuées sur Eclipse apparaissent instantanément sur Github et inversement. C’est le seul moyen efficace que nous avons trouvé pour avoir un projet identique sur toutes les machines aussi bien sous Windows que sous Mac OS.</w:t>
+      </w:r>
+    </w:p>
+    <w:p>
+      <w:pPr>
+        <w:spacing w:after="200"/>
+        <w:jc w:val="left"/>
+      </w:pPr>
+      <w:r>
+        <w:br w:type="page"/>
+      </w:r>
+    </w:p>
+    <w:p>
+      <w:pPr>
+        <w:pStyle w:val="Titre1"/>
+      </w:pPr>
+      <w:bookmarkStart w:id="2" w:name="_Toc343005923"/>
+      <w:r>
+        <w:lastRenderedPageBreak/>
+        <w:t>Présentation du projet</w:t>
+      </w:r>
+      <w:bookmarkEnd w:id="2"/>
+    </w:p>
     <w:p/>
+    <w:p>
+      <w:r>
+        <w:t>Au départ, nous partions pour un petit utilitaire permettant par exemple de changer les icones des disques dur en allant modifier le registre par exemple. Cependant nous avons vite pris une autre direction. En effet, l’application doit être autonome et utiliser un socket. Nous sommes donc partis sur un jeu avec une possibilité de faire une partie en réseau.</w:t>
+      </w:r>
+    </w:p>
+    <w:p/>
+    <w:p>
+      <w:r>
+        <w:t>Notre choix s’est donc porté sur le démineur. A première vue, rien de bien original mais en y regardant de plus près, certaines choses varient par rapport au démineur Windows. Voici en quelques points les éléments phares de notre démineur :</w:t>
+      </w:r>
+    </w:p>
+    <w:p/>
+    <w:p>
+      <w:pPr>
+        <w:pStyle w:val="Paragraphedeliste"/>
+        <w:numPr>
+          <w:ilvl w:val="0"/>
+          <w:numId w:val="9"/>
+        </w:numPr>
+      </w:pPr>
+      <w:r>
+        <w:t>Sélection de différents niveaux prédéfinis ;</w:t>
+      </w:r>
+    </w:p>
+    <w:p>
+      <w:pPr>
+        <w:pStyle w:val="Paragraphedeliste"/>
+        <w:numPr>
+          <w:ilvl w:val="0"/>
+          <w:numId w:val="9"/>
+        </w:numPr>
+      </w:pPr>
+      <w:r>
+        <w:t>Possibilité de jouer sur une grille personnalisée</w:t>
+      </w:r>
+      <w:r>
+        <w:t> ;</w:t>
+      </w:r>
+    </w:p>
+    <w:p>
+      <w:pPr>
+        <w:pStyle w:val="Paragraphedeliste"/>
+        <w:numPr>
+          <w:ilvl w:val="0"/>
+          <w:numId w:val="9"/>
+        </w:numPr>
+      </w:pPr>
+      <w:r>
+        <w:t>Possibilité d’enregistrer les scores de plusieurs joueurs et donc d’effectuer un classement ;</w:t>
+      </w:r>
+    </w:p>
+    <w:p>
+      <w:pPr>
+        <w:pStyle w:val="Paragraphedeliste"/>
+        <w:numPr>
+          <w:ilvl w:val="0"/>
+          <w:numId w:val="9"/>
+        </w:numPr>
+      </w:pPr>
+      <w:r>
+        <w:t xml:space="preserve">Possibilité de jouer un réseau. C’est-à-dire que la partie commence en même temps pour les deux joueurs et </w:t>
+      </w:r>
+      <w:r>
+        <w:t>le premier qui termine à gagner ;</w:t>
+      </w:r>
+    </w:p>
+    <w:p>
+      <w:pPr>
+        <w:pStyle w:val="Paragraphedeliste"/>
+        <w:numPr>
+          <w:ilvl w:val="0"/>
+          <w:numId w:val="9"/>
+        </w:numPr>
+      </w:pPr>
+      <w:r>
+        <w:t>Pas de mine lors du premier clic afin de « lancer » la partie ;</w:t>
+      </w:r>
+    </w:p>
+    <w:p>
+      <w:pPr>
+        <w:pStyle w:val="Paragraphedeliste"/>
+        <w:numPr>
+          <w:ilvl w:val="0"/>
+          <w:numId w:val="9"/>
+        </w:numPr>
+      </w:pPr>
+      <w:r>
+        <w:t>Règles élémentaires d’un démineur classique (inutile de toutes vous les citer mais la précédente n’est pas si facile à mettre en place).</w:t>
+      </w:r>
+    </w:p>
+    <w:p/>
+    <w:p>
+      <w:r>
+        <w:t>Afin de ne pas être accusé de plagiat, il est important de préciser que pour men</w:t>
+      </w:r>
+      <w:bookmarkStart w:id="3" w:name="_GoBack"/>
+      <w:bookmarkEnd w:id="3"/>
+      <w:r>
+        <w:t>er à bien ce projet, nous avons « forké » un autre démineur en java sur Github. Il s’agit du projet suivant :</w:t>
+      </w:r>
+    </w:p>
+    <w:p/>
+    <w:p>
+      <w:pPr>
+        <w:pBdr>
+          <w:top w:val="single" w:sz="4" w:space="1" w:color="auto"/>
+          <w:left w:val="single" w:sz="4" w:space="4" w:color="auto"/>
+          <w:bottom w:val="single" w:sz="4" w:space="1" w:color="auto"/>
+          <w:right w:val="single" w:sz="4" w:space="4" w:color="auto"/>
+        </w:pBdr>
+        <w:jc w:val="center"/>
+      </w:pPr>
+      <w:hyperlink r:id="rId9" w:history="1">
+        <w:r>
+          <w:rPr>
+            <w:rStyle w:val="Lienhypertexte"/>
+          </w:rPr>
+          <w:t>https://github.com/maxibgoode/demineur</w:t>
+        </w:r>
+      </w:hyperlink>
+      <w:r>
+        <w:t xml:space="preserve"> de </w:t>
+      </w:r>
+      <w:r>
+        <w:t>maxibgoode</w:t>
+      </w:r>
+    </w:p>
+    <w:p/>
+    <w:p>
+      <w:r>
+        <w:t xml:space="preserve">La raison de ce « fork » est assez simple finalement. Il s’agit de notre premier projet en java et surtout de notre premier projet dans un langage orienté objet et il faut bien avouer que cette notion est assez floue. Le projet de </w:t>
+      </w:r>
+      <w:r>
+        <w:t>maxibgoode</w:t>
+      </w:r>
+      <w:r>
+        <w:t xml:space="preserve"> présente l’avantage d’être très bien documenté et de disposer d’une interface graphique distincte du code. Vous remarquerez cependant qu’il s’agit d’un travail d’une autre ampleur et qu’il était impossible d’implémenter toutes la fonctionnalité de ce projet dans le nôtre.</w:t>
+      </w:r>
+    </w:p>
     <w:p/>
     <w:p/>
     <w:sectPr>
-      <w:headerReference w:type="even" r:id="rId9"/>
-      <w:headerReference w:type="default" r:id="rId10"/>
-      <w:footerReference w:type="even" r:id="rId11"/>
-      <w:footerReference w:type="default" r:id="rId12"/>
-      <w:headerReference w:type="first" r:id="rId13"/>
-      <w:footerReference w:type="first" r:id="rId14"/>
+      <w:headerReference w:type="even" r:id="rId10"/>
+      <w:headerReference w:type="default" r:id="rId11"/>
+      <w:footerReference w:type="even" r:id="rId12"/>
+      <w:footerReference w:type="default" r:id="rId13"/>
+      <w:headerReference w:type="first" r:id="rId14"/>
+      <w:footerReference w:type="first" r:id="rId15"/>
       <w:pgSz w:w="11906" w:h="16838"/>
       <w:pgMar w:top="1417" w:right="1417" w:bottom="1417" w:left="1417" w:header="680" w:footer="227" w:gutter="0"/>
       <w:cols w:space="708"/>
@@ -505,8 +1023,6 @@
           <w:tab/>
           <w:t xml:space="preserve">              </w:t>
         </w:r>
-        <w:bookmarkStart w:id="0" w:name="_GoBack"/>
-        <w:bookmarkEnd w:id="0"/>
         <w:r>
           <w:rPr>
             <w:smallCaps/>
@@ -560,7 +1076,7 @@
             <w:szCs w:val="18"/>
             <w:lang w:val="fr-FR"/>
           </w:rPr>
-          <w:t>2</w:t>
+          <w:t>5</w:t>
         </w:r>
         <w:r>
           <w:rPr>
@@ -626,7 +1142,7 @@
             <w:szCs w:val="18"/>
             <w:lang w:val="fr-FR"/>
           </w:rPr>
-          <w:t>3</w:t>
+          <w:t>5</w:t>
         </w:r>
         <w:r>
           <w:rPr>
@@ -1130,6 +1646,231 @@
     </w:lvl>
   </w:abstractNum>
   <w:abstractNum w:abstractNumId="1">
+    <w:nsid w:val="2A180809"/>
+    <w:multiLevelType w:val="hybridMultilevel"/>
+    <w:tmpl w:val="C4F8FA54"/>
+    <w:lvl w:ilvl="0" w:tplc="080C0005">
+      <w:start w:val="1"/>
+      <w:numFmt w:val="bullet"/>
+      <w:lvlText w:val=""/>
+      <w:lvlJc w:val="left"/>
+      <w:pPr>
+        <w:ind w:left="720" w:hanging="360"/>
+      </w:pPr>
+      <w:rPr>
+        <w:rFonts w:ascii="Wingdings" w:hAnsi="Wingdings" w:hint="default"/>
+      </w:rPr>
+    </w:lvl>
+    <w:lvl w:ilvl="1" w:tplc="080C0003" w:tentative="1">
+      <w:start w:val="1"/>
+      <w:numFmt w:val="bullet"/>
+      <w:lvlText w:val="o"/>
+      <w:lvlJc w:val="left"/>
+      <w:pPr>
+        <w:ind w:left="1440" w:hanging="360"/>
+      </w:pPr>
+      <w:rPr>
+        <w:rFonts w:ascii="Courier New" w:hAnsi="Courier New" w:cs="Courier New" w:hint="default"/>
+      </w:rPr>
+    </w:lvl>
+    <w:lvl w:ilvl="2" w:tplc="080C0005" w:tentative="1">
+      <w:start w:val="1"/>
+      <w:numFmt w:val="bullet"/>
+      <w:lvlText w:val=""/>
+      <w:lvlJc w:val="left"/>
+      <w:pPr>
+        <w:ind w:left="2160" w:hanging="360"/>
+      </w:pPr>
+      <w:rPr>
+        <w:rFonts w:ascii="Wingdings" w:hAnsi="Wingdings" w:hint="default"/>
+      </w:rPr>
+    </w:lvl>
+    <w:lvl w:ilvl="3" w:tplc="080C0001" w:tentative="1">
+      <w:start w:val="1"/>
+      <w:numFmt w:val="bullet"/>
+      <w:lvlText w:val=""/>
+      <w:lvlJc w:val="left"/>
+      <w:pPr>
+        <w:ind w:left="2880" w:hanging="360"/>
+      </w:pPr>
+      <w:rPr>
+        <w:rFonts w:ascii="Symbol" w:hAnsi="Symbol" w:hint="default"/>
+      </w:rPr>
+    </w:lvl>
+    <w:lvl w:ilvl="4" w:tplc="080C0003" w:tentative="1">
+      <w:start w:val="1"/>
+      <w:numFmt w:val="bullet"/>
+      <w:lvlText w:val="o"/>
+      <w:lvlJc w:val="left"/>
+      <w:pPr>
+        <w:ind w:left="3600" w:hanging="360"/>
+      </w:pPr>
+      <w:rPr>
+        <w:rFonts w:ascii="Courier New" w:hAnsi="Courier New" w:cs="Courier New" w:hint="default"/>
+      </w:rPr>
+    </w:lvl>
+    <w:lvl w:ilvl="5" w:tplc="080C0005" w:tentative="1">
+      <w:start w:val="1"/>
+      <w:numFmt w:val="bullet"/>
+      <w:lvlText w:val=""/>
+      <w:lvlJc w:val="left"/>
+      <w:pPr>
+        <w:ind w:left="4320" w:hanging="360"/>
+      </w:pPr>
+      <w:rPr>
+        <w:rFonts w:ascii="Wingdings" w:hAnsi="Wingdings" w:hint="default"/>
+      </w:rPr>
+    </w:lvl>
+    <w:lvl w:ilvl="6" w:tplc="080C0001" w:tentative="1">
+      <w:start w:val="1"/>
+      <w:numFmt w:val="bullet"/>
+      <w:lvlText w:val=""/>
+      <w:lvlJc w:val="left"/>
+      <w:pPr>
+        <w:ind w:left="5040" w:hanging="360"/>
+      </w:pPr>
+      <w:rPr>
+        <w:rFonts w:ascii="Symbol" w:hAnsi="Symbol" w:hint="default"/>
+      </w:rPr>
+    </w:lvl>
+    <w:lvl w:ilvl="7" w:tplc="080C0003" w:tentative="1">
+      <w:start w:val="1"/>
+      <w:numFmt w:val="bullet"/>
+      <w:lvlText w:val="o"/>
+      <w:lvlJc w:val="left"/>
+      <w:pPr>
+        <w:ind w:left="5760" w:hanging="360"/>
+      </w:pPr>
+      <w:rPr>
+        <w:rFonts w:ascii="Courier New" w:hAnsi="Courier New" w:cs="Courier New" w:hint="default"/>
+      </w:rPr>
+    </w:lvl>
+    <w:lvl w:ilvl="8" w:tplc="080C0005" w:tentative="1">
+      <w:start w:val="1"/>
+      <w:numFmt w:val="bullet"/>
+      <w:lvlText w:val=""/>
+      <w:lvlJc w:val="left"/>
+      <w:pPr>
+        <w:ind w:left="6480" w:hanging="360"/>
+      </w:pPr>
+      <w:rPr>
+        <w:rFonts w:ascii="Wingdings" w:hAnsi="Wingdings" w:hint="default"/>
+      </w:rPr>
+    </w:lvl>
+  </w:abstractNum>
+  <w:abstractNum w:abstractNumId="2">
+    <w:nsid w:val="2FE51B16"/>
+    <w:multiLevelType w:val="hybridMultilevel"/>
+    <w:tmpl w:val="FA4E2CC6"/>
+    <w:lvl w:ilvl="0" w:tplc="0652FBDE">
+      <w:numFmt w:val="bullet"/>
+      <w:lvlText w:val="-"/>
+      <w:lvlJc w:val="left"/>
+      <w:pPr>
+        <w:ind w:left="720" w:hanging="360"/>
+      </w:pPr>
+      <w:rPr>
+        <w:rFonts w:ascii="Calibri" w:eastAsiaTheme="minorEastAsia" w:hAnsi="Calibri" w:cstheme="minorBidi" w:hint="default"/>
+      </w:rPr>
+    </w:lvl>
+    <w:lvl w:ilvl="1" w:tplc="080C0003" w:tentative="1">
+      <w:start w:val="1"/>
+      <w:numFmt w:val="bullet"/>
+      <w:lvlText w:val="o"/>
+      <w:lvlJc w:val="left"/>
+      <w:pPr>
+        <w:ind w:left="1440" w:hanging="360"/>
+      </w:pPr>
+      <w:rPr>
+        <w:rFonts w:ascii="Courier New" w:hAnsi="Courier New" w:cs="Courier New" w:hint="default"/>
+      </w:rPr>
+    </w:lvl>
+    <w:lvl w:ilvl="2" w:tplc="080C0005" w:tentative="1">
+      <w:start w:val="1"/>
+      <w:numFmt w:val="bullet"/>
+      <w:lvlText w:val=""/>
+      <w:lvlJc w:val="left"/>
+      <w:pPr>
+        <w:ind w:left="2160" w:hanging="360"/>
+      </w:pPr>
+      <w:rPr>
+        <w:rFonts w:ascii="Wingdings" w:hAnsi="Wingdings" w:hint="default"/>
+      </w:rPr>
+    </w:lvl>
+    <w:lvl w:ilvl="3" w:tplc="080C0001" w:tentative="1">
+      <w:start w:val="1"/>
+      <w:numFmt w:val="bullet"/>
+      <w:lvlText w:val=""/>
+      <w:lvlJc w:val="left"/>
+      <w:pPr>
+        <w:ind w:left="2880" w:hanging="360"/>
+      </w:pPr>
+      <w:rPr>
+        <w:rFonts w:ascii="Symbol" w:hAnsi="Symbol" w:hint="default"/>
+      </w:rPr>
+    </w:lvl>
+    <w:lvl w:ilvl="4" w:tplc="080C0003" w:tentative="1">
+      <w:start w:val="1"/>
+      <w:numFmt w:val="bullet"/>
+      <w:lvlText w:val="o"/>
+      <w:lvlJc w:val="left"/>
+      <w:pPr>
+        <w:ind w:left="3600" w:hanging="360"/>
+      </w:pPr>
+      <w:rPr>
+        <w:rFonts w:ascii="Courier New" w:hAnsi="Courier New" w:cs="Courier New" w:hint="default"/>
+      </w:rPr>
+    </w:lvl>
+    <w:lvl w:ilvl="5" w:tplc="080C0005" w:tentative="1">
+      <w:start w:val="1"/>
+      <w:numFmt w:val="bullet"/>
+      <w:lvlText w:val=""/>
+      <w:lvlJc w:val="left"/>
+      <w:pPr>
+        <w:ind w:left="4320" w:hanging="360"/>
+      </w:pPr>
+      <w:rPr>
+        <w:rFonts w:ascii="Wingdings" w:hAnsi="Wingdings" w:hint="default"/>
+      </w:rPr>
+    </w:lvl>
+    <w:lvl w:ilvl="6" w:tplc="080C0001" w:tentative="1">
+      <w:start w:val="1"/>
+      <w:numFmt w:val="bullet"/>
+      <w:lvlText w:val=""/>
+      <w:lvlJc w:val="left"/>
+      <w:pPr>
+        <w:ind w:left="5040" w:hanging="360"/>
+      </w:pPr>
+      <w:rPr>
+        <w:rFonts w:ascii="Symbol" w:hAnsi="Symbol" w:hint="default"/>
+      </w:rPr>
+    </w:lvl>
+    <w:lvl w:ilvl="7" w:tplc="080C0003" w:tentative="1">
+      <w:start w:val="1"/>
+      <w:numFmt w:val="bullet"/>
+      <w:lvlText w:val="o"/>
+      <w:lvlJc w:val="left"/>
+      <w:pPr>
+        <w:ind w:left="5760" w:hanging="360"/>
+      </w:pPr>
+      <w:rPr>
+        <w:rFonts w:ascii="Courier New" w:hAnsi="Courier New" w:cs="Courier New" w:hint="default"/>
+      </w:rPr>
+    </w:lvl>
+    <w:lvl w:ilvl="8" w:tplc="080C0005" w:tentative="1">
+      <w:start w:val="1"/>
+      <w:numFmt w:val="bullet"/>
+      <w:lvlText w:val=""/>
+      <w:lvlJc w:val="left"/>
+      <w:pPr>
+        <w:ind w:left="6480" w:hanging="360"/>
+      </w:pPr>
+      <w:rPr>
+        <w:rFonts w:ascii="Wingdings" w:hAnsi="Wingdings" w:hint="default"/>
+      </w:rPr>
+    </w:lvl>
+  </w:abstractNum>
+  <w:abstractNum w:abstractNumId="3">
     <w:nsid w:val="389575C2"/>
     <w:multiLevelType w:val="hybridMultilevel"/>
     <w:tmpl w:val="9D1CC66E"/>
@@ -1241,7 +1982,7 @@
       </w:rPr>
     </w:lvl>
   </w:abstractNum>
-  <w:abstractNum w:abstractNumId="2">
+  <w:abstractNum w:abstractNumId="4">
     <w:nsid w:val="5AEE2360"/>
     <w:multiLevelType w:val="hybridMultilevel"/>
     <w:tmpl w:val="BDCCC0A4"/>
@@ -1328,7 +2069,7 @@
       </w:pPr>
     </w:lvl>
   </w:abstractNum>
-  <w:abstractNum w:abstractNumId="3">
+  <w:abstractNum w:abstractNumId="5">
     <w:nsid w:val="780E0CBD"/>
     <w:multiLevelType w:val="hybridMultilevel"/>
     <w:tmpl w:val="CBF6388E"/>
@@ -1416,34 +2157,40 @@
     </w:lvl>
   </w:abstractNum>
   <w:num w:numId="1">
-    <w:abstractNumId w:val="2"/>
+    <w:abstractNumId w:val="4"/>
   </w:num>
   <w:num w:numId="2">
-    <w:abstractNumId w:val="3"/>
+    <w:abstractNumId w:val="5"/>
   </w:num>
   <w:num w:numId="3">
-    <w:abstractNumId w:val="3"/>
+    <w:abstractNumId w:val="5"/>
     <w:lvlOverride w:ilvl="0">
       <w:startOverride w:val="1"/>
     </w:lvlOverride>
   </w:num>
   <w:num w:numId="4">
-    <w:abstractNumId w:val="1"/>
+    <w:abstractNumId w:val="3"/>
   </w:num>
   <w:num w:numId="5">
     <w:abstractNumId w:val="0"/>
   </w:num>
   <w:num w:numId="6">
-    <w:abstractNumId w:val="3"/>
+    <w:abstractNumId w:val="5"/>
     <w:lvlOverride w:ilvl="0">
       <w:startOverride w:val="1"/>
     </w:lvlOverride>
   </w:num>
   <w:num w:numId="7">
-    <w:abstractNumId w:val="3"/>
+    <w:abstractNumId w:val="5"/>
     <w:lvlOverride w:ilvl="0">
       <w:startOverride w:val="1"/>
     </w:lvlOverride>
+  </w:num>
+  <w:num w:numId="8">
+    <w:abstractNumId w:val="2"/>
+  </w:num>
+  <w:num w:numId="9">
+    <w:abstractNumId w:val="1"/>
   </w:num>
 </w:numbering>
 </file>
@@ -2513,7 +3260,6 @@
     <w:basedOn w:val="Titre1"/>
     <w:next w:val="Normal"/>
     <w:uiPriority w:val="39"/>
-    <w:semiHidden/>
     <w:unhideWhenUsed/>
     <w:qFormat/>
     <w:rsid w:val="00034BAC"/>
@@ -2601,6 +3347,29 @@
     <w:uiPriority w:val="99"/>
     <w:unhideWhenUsed/>
     <w:rsid w:val="002E748D"/>
+  </w:style>
+  <w:style w:type="character" w:styleId="Lienhypertexte">
+    <w:name w:val="Hyperlink"/>
+    <w:basedOn w:val="Policepardfaut"/>
+    <w:uiPriority w:val="99"/>
+    <w:unhideWhenUsed/>
+    <w:rsid w:val="00BC43F6"/>
+    <w:rPr>
+      <w:color w:val="0000FF" w:themeColor="hyperlink"/>
+      <w:u w:val="single"/>
+    </w:rPr>
+  </w:style>
+  <w:style w:type="paragraph" w:styleId="TM1">
+    <w:name w:val="toc 1"/>
+    <w:basedOn w:val="Normal"/>
+    <w:next w:val="Normal"/>
+    <w:autoRedefine/>
+    <w:uiPriority w:val="39"/>
+    <w:unhideWhenUsed/>
+    <w:rsid w:val="00BC43F6"/>
+    <w:pPr>
+      <w:spacing w:after="100"/>
+    </w:pPr>
   </w:style>
 </w:styles>
 </file>
@@ -2895,7 +3664,7 @@
 </file>
 
 <file path=customXml/itemProps1.xml><?xml version="1.0" encoding="utf-8"?>
-<ds:datastoreItem xmlns:ds="http://schemas.openxmlformats.org/officeDocument/2006/customXml" ds:itemID="{8B9F7A85-479F-42BE-B5BD-EC4ED5B6B62D}">
+<ds:datastoreItem xmlns:ds="http://schemas.openxmlformats.org/officeDocument/2006/customXml" ds:itemID="{B64FF7CD-35A9-40E2-9670-B5036BD8B982}">
   <ds:schemaRefs>
     <ds:schemaRef ds:uri="http://schemas.openxmlformats.org/officeDocument/2006/bibliography"/>
   </ds:schemaRefs>

</xml_diff>

<commit_message>
Modif rapport & UML - 3
</commit_message>
<xml_diff>
--- a/documents/rapport.docx
+++ b/documents/rapport.docx
@@ -131,6 +131,13 @@
     <w:sdt>
       <w:sdtPr>
         <w:rPr>
+          <w:rFonts w:asciiTheme="minorHAnsi" w:eastAsiaTheme="minorEastAsia" w:hAnsiTheme="minorHAnsi" w:cstheme="minorBidi"/>
+          <w:b w:val="0"/>
+          <w:bCs w:val="0"/>
+          <w:smallCaps w:val="0"/>
+          <w:color w:val="auto"/>
+          <w:sz w:val="22"/>
+          <w:szCs w:val="22"/>
           <w:lang w:val="fr-FR"/>
         </w:rPr>
         <w:id w:val="-377928709"/>
@@ -139,15 +146,7 @@
           <w:docPartUnique/>
         </w:docPartObj>
       </w:sdtPr>
-      <w:sdtEndPr>
-        <w:rPr>
-          <w:rFonts w:asciiTheme="minorHAnsi" w:eastAsiaTheme="minorEastAsia" w:hAnsiTheme="minorHAnsi" w:cstheme="minorBidi"/>
-          <w:smallCaps w:val="0"/>
-          <w:color w:val="auto"/>
-          <w:sz w:val="22"/>
-          <w:szCs w:val="22"/>
-        </w:rPr>
-      </w:sdtEndPr>
+      <w:sdtEndPr/>
       <w:sdtContent>
         <w:p>
           <w:pPr>
@@ -784,12 +783,7 @@
     <w:p/>
     <w:p>
       <w:r>
-        <w:t>Afin de ne pas être accusé de plagiat, il est important de préciser que pour men</w:t>
-      </w:r>
-      <w:bookmarkStart w:id="3" w:name="_GoBack"/>
-      <w:bookmarkEnd w:id="3"/>
-      <w:r>
-        <w:t>er à bien ce projet, nous avons « forké » un autre démineur en java sur Github. Il s’agit du projet suivant :</w:t>
+        <w:t>Afin de ne pas être accusé de plagiat, il est important de préciser que pour mener à bien ce projet, nous avons « forké » un autre démineur en java sur Github. Il s’agit du projet suivant :</w:t>
       </w:r>
     </w:p>
     <w:p/>
@@ -829,6 +823,29 @@
       <w:r>
         <w:t xml:space="preserve"> présente l’avantage d’être très bien documenté et de disposer d’une interface graphique distincte du code. Vous remarquerez cependant qu’il s’agit d’un travail d’une autre ampleur et qu’il était impossible d’implémenter toutes la fonctionnalité de ce projet dans le nôtre.</w:t>
       </w:r>
+    </w:p>
+    <w:p>
+      <w:pPr>
+        <w:spacing w:after="200"/>
+        <w:jc w:val="left"/>
+      </w:pPr>
+      <w:r>
+        <w:br w:type="page"/>
+      </w:r>
+    </w:p>
+    <w:p>
+      <w:pPr>
+        <w:pStyle w:val="Titre1"/>
+      </w:pPr>
+      <w:r>
+        <w:lastRenderedPageBreak/>
+        <w:t>Diagramme uml du projet</w:t>
+      </w:r>
+    </w:p>
+    <w:p/>
+    <w:p>
+      <w:bookmarkStart w:id="3" w:name="_GoBack"/>
+      <w:bookmarkEnd w:id="3"/>
     </w:p>
     <w:p/>
     <w:p/>
@@ -1076,7 +1093,7 @@
             <w:szCs w:val="18"/>
             <w:lang w:val="fr-FR"/>
           </w:rPr>
-          <w:t>5</w:t>
+          <w:t>6</w:t>
         </w:r>
         <w:r>
           <w:rPr>
@@ -1142,7 +1159,7 @@
             <w:szCs w:val="18"/>
             <w:lang w:val="fr-FR"/>
           </w:rPr>
-          <w:t>5</w:t>
+          <w:t>6</w:t>
         </w:r>
         <w:r>
           <w:rPr>
@@ -3664,7 +3681,7 @@
 </file>
 
 <file path=customXml/itemProps1.xml><?xml version="1.0" encoding="utf-8"?>
-<ds:datastoreItem xmlns:ds="http://schemas.openxmlformats.org/officeDocument/2006/customXml" ds:itemID="{B64FF7CD-35A9-40E2-9670-B5036BD8B982}">
+<ds:datastoreItem xmlns:ds="http://schemas.openxmlformats.org/officeDocument/2006/customXml" ds:itemID="{831A6206-2096-4832-A9E5-A6F7B0DC55FF}">
   <ds:schemaRefs>
     <ds:schemaRef ds:uri="http://schemas.openxmlformats.org/officeDocument/2006/bibliography"/>
   </ds:schemaRefs>

</xml_diff>

<commit_message>
rapport final + fin projet
Game Over !
</commit_message>
<xml_diff>
--- a/documents/rapport.docx
+++ b/documents/rapport.docx
@@ -194,7 +194,7 @@
           <w:r>
             <w:fldChar w:fldCharType="separate"/>
           </w:r>
-          <w:hyperlink w:anchor="_Toc343516529" w:history="1">
+          <w:hyperlink w:anchor="_Toc343521400" w:history="1">
             <w:r>
               <w:rPr>
                 <w:rStyle w:val="Lienhypertexte"/>
@@ -235,7 +235,7 @@
                 <w:noProof/>
                 <w:webHidden/>
               </w:rPr>
-              <w:instrText xml:space="preserve"> PAGEREF _Toc343516529 \h </w:instrText>
+              <w:instrText xml:space="preserve"> PAGEREF _Toc343521400 \h </w:instrText>
             </w:r>
             <w:r>
               <w:rPr>
@@ -278,7 +278,7 @@
               <w:lang w:eastAsia="fr-BE"/>
             </w:rPr>
           </w:pPr>
-          <w:hyperlink w:anchor="_Toc343516530" w:history="1">
+          <w:hyperlink w:anchor="_Toc343521401" w:history="1">
             <w:r>
               <w:rPr>
                 <w:rStyle w:val="Lienhypertexte"/>
@@ -319,7 +319,7 @@
                 <w:noProof/>
                 <w:webHidden/>
               </w:rPr>
-              <w:instrText xml:space="preserve"> PAGEREF _Toc343516530 \h </w:instrText>
+              <w:instrText xml:space="preserve"> PAGEREF _Toc343521401 \h </w:instrText>
             </w:r>
             <w:r>
               <w:rPr>
@@ -362,7 +362,7 @@
               <w:lang w:eastAsia="fr-BE"/>
             </w:rPr>
           </w:pPr>
-          <w:hyperlink w:anchor="_Toc343516531" w:history="1">
+          <w:hyperlink w:anchor="_Toc343521402" w:history="1">
             <w:r>
               <w:rPr>
                 <w:rStyle w:val="Lienhypertexte"/>
@@ -403,7 +403,7 @@
                 <w:noProof/>
                 <w:webHidden/>
               </w:rPr>
-              <w:instrText xml:space="preserve"> PAGEREF _Toc343516531 \h </w:instrText>
+              <w:instrText xml:space="preserve"> PAGEREF _Toc343521402 \h </w:instrText>
             </w:r>
             <w:r>
               <w:rPr>
@@ -446,7 +446,7 @@
               <w:lang w:eastAsia="fr-BE"/>
             </w:rPr>
           </w:pPr>
-          <w:hyperlink w:anchor="_Toc343516532" w:history="1">
+          <w:hyperlink w:anchor="_Toc343521403" w:history="1">
             <w:r>
               <w:rPr>
                 <w:rStyle w:val="Lienhypertexte"/>
@@ -487,7 +487,7 @@
                 <w:noProof/>
                 <w:webHidden/>
               </w:rPr>
-              <w:instrText xml:space="preserve"> PAGEREF _Toc343516532 \h </w:instrText>
+              <w:instrText xml:space="preserve"> PAGEREF _Toc343521403 \h </w:instrText>
             </w:r>
             <w:r>
               <w:rPr>
@@ -530,7 +530,7 @@
               <w:lang w:eastAsia="fr-BE"/>
             </w:rPr>
           </w:pPr>
-          <w:hyperlink w:anchor="_Toc343516533" w:history="1">
+          <w:hyperlink w:anchor="_Toc343521404" w:history="1">
             <w:r>
               <w:rPr>
                 <w:rStyle w:val="Lienhypertexte"/>
@@ -571,7 +571,7 @@
                 <w:noProof/>
                 <w:webHidden/>
               </w:rPr>
-              <w:instrText xml:space="preserve"> PAGEREF _Toc343516533 \h </w:instrText>
+              <w:instrText xml:space="preserve"> PAGEREF _Toc343521404 \h </w:instrText>
             </w:r>
             <w:r>
               <w:rPr>
@@ -614,7 +614,7 @@
               <w:lang w:eastAsia="fr-BE"/>
             </w:rPr>
           </w:pPr>
-          <w:hyperlink w:anchor="_Toc343516534" w:history="1">
+          <w:hyperlink w:anchor="_Toc343521405" w:history="1">
             <w:r>
               <w:rPr>
                 <w:rStyle w:val="Lienhypertexte"/>
@@ -655,7 +655,7 @@
                 <w:noProof/>
                 <w:webHidden/>
               </w:rPr>
-              <w:instrText xml:space="preserve"> PAGEREF _Toc343516534 \h </w:instrText>
+              <w:instrText xml:space="preserve"> PAGEREF _Toc343521405 \h </w:instrText>
             </w:r>
             <w:r>
               <w:rPr>
@@ -698,7 +698,7 @@
               <w:lang w:eastAsia="fr-BE"/>
             </w:rPr>
           </w:pPr>
-          <w:hyperlink w:anchor="_Toc343516535" w:history="1">
+          <w:hyperlink w:anchor="_Toc343521406" w:history="1">
             <w:r>
               <w:rPr>
                 <w:rStyle w:val="Lienhypertexte"/>
@@ -739,7 +739,7 @@
                 <w:noProof/>
                 <w:webHidden/>
               </w:rPr>
-              <w:instrText xml:space="preserve"> PAGEREF _Toc343516535 \h </w:instrText>
+              <w:instrText xml:space="preserve"> PAGEREF _Toc343521406 \h </w:instrText>
             </w:r>
             <w:r>
               <w:rPr>
@@ -782,7 +782,7 @@
               <w:lang w:eastAsia="fr-BE"/>
             </w:rPr>
           </w:pPr>
-          <w:hyperlink w:anchor="_Toc343516536" w:history="1">
+          <w:hyperlink w:anchor="_Toc343521407" w:history="1">
             <w:r>
               <w:rPr>
                 <w:rStyle w:val="Lienhypertexte"/>
@@ -823,7 +823,7 @@
                 <w:noProof/>
                 <w:webHidden/>
               </w:rPr>
-              <w:instrText xml:space="preserve"> PAGEREF _Toc343516536 \h </w:instrText>
+              <w:instrText xml:space="preserve"> PAGEREF _Toc343521407 \h </w:instrText>
             </w:r>
             <w:r>
               <w:rPr>
@@ -866,7 +866,7 @@
               <w:lang w:eastAsia="fr-BE"/>
             </w:rPr>
           </w:pPr>
-          <w:hyperlink w:anchor="_Toc343516537" w:history="1">
+          <w:hyperlink w:anchor="_Toc343521408" w:history="1">
             <w:r>
               <w:rPr>
                 <w:rStyle w:val="Lienhypertexte"/>
@@ -907,7 +907,7 @@
                 <w:noProof/>
                 <w:webHidden/>
               </w:rPr>
-              <w:instrText xml:space="preserve"> PAGEREF _Toc343516537 \h </w:instrText>
+              <w:instrText xml:space="preserve"> PAGEREF _Toc343521408 \h </w:instrText>
             </w:r>
             <w:r>
               <w:rPr>
@@ -950,7 +950,7 @@
               <w:lang w:eastAsia="fr-BE"/>
             </w:rPr>
           </w:pPr>
-          <w:hyperlink w:anchor="_Toc343516538" w:history="1">
+          <w:hyperlink w:anchor="_Toc343521409" w:history="1">
             <w:r>
               <w:rPr>
                 <w:rStyle w:val="Lienhypertexte"/>
@@ -991,7 +991,7 @@
                 <w:noProof/>
                 <w:webHidden/>
               </w:rPr>
-              <w:instrText xml:space="preserve"> PAGEREF _Toc343516538 \h </w:instrText>
+              <w:instrText xml:space="preserve"> PAGEREF _Toc343521409 \h </w:instrText>
             </w:r>
             <w:r>
               <w:rPr>
@@ -1034,7 +1034,7 @@
               <w:lang w:eastAsia="fr-BE"/>
             </w:rPr>
           </w:pPr>
-          <w:hyperlink w:anchor="_Toc343516539" w:history="1">
+          <w:hyperlink w:anchor="_Toc343521410" w:history="1">
             <w:r>
               <w:rPr>
                 <w:rStyle w:val="Lienhypertexte"/>
@@ -1075,7 +1075,7 @@
                 <w:noProof/>
                 <w:webHidden/>
               </w:rPr>
-              <w:instrText xml:space="preserve"> PAGEREF _Toc343516539 \h </w:instrText>
+              <w:instrText xml:space="preserve"> PAGEREF _Toc343521410 \h </w:instrText>
             </w:r>
             <w:r>
               <w:rPr>
@@ -1118,7 +1118,7 @@
               <w:lang w:eastAsia="fr-BE"/>
             </w:rPr>
           </w:pPr>
-          <w:hyperlink w:anchor="_Toc343516540" w:history="1">
+          <w:hyperlink w:anchor="_Toc343521411" w:history="1">
             <w:r>
               <w:rPr>
                 <w:rStyle w:val="Lienhypertexte"/>
@@ -1159,7 +1159,7 @@
                 <w:noProof/>
                 <w:webHidden/>
               </w:rPr>
-              <w:instrText xml:space="preserve"> PAGEREF _Toc343516540 \h </w:instrText>
+              <w:instrText xml:space="preserve"> PAGEREF _Toc343521411 \h </w:instrText>
             </w:r>
             <w:r>
               <w:rPr>
@@ -1202,7 +1202,7 @@
               <w:lang w:eastAsia="fr-BE"/>
             </w:rPr>
           </w:pPr>
-          <w:hyperlink w:anchor="_Toc343516541" w:history="1">
+          <w:hyperlink w:anchor="_Toc343521412" w:history="1">
             <w:r>
               <w:rPr>
                 <w:rStyle w:val="Lienhypertexte"/>
@@ -1243,7 +1243,7 @@
                 <w:noProof/>
                 <w:webHidden/>
               </w:rPr>
-              <w:instrText xml:space="preserve"> PAGEREF _Toc343516541 \h </w:instrText>
+              <w:instrText xml:space="preserve"> PAGEREF _Toc343521412 \h </w:instrText>
             </w:r>
             <w:r>
               <w:rPr>
@@ -1286,7 +1286,7 @@
               <w:lang w:eastAsia="fr-BE"/>
             </w:rPr>
           </w:pPr>
-          <w:hyperlink w:anchor="_Toc343516542" w:history="1">
+          <w:hyperlink w:anchor="_Toc343521413" w:history="1">
             <w:r>
               <w:rPr>
                 <w:rStyle w:val="Lienhypertexte"/>
@@ -1327,7 +1327,7 @@
                 <w:noProof/>
                 <w:webHidden/>
               </w:rPr>
-              <w:instrText xml:space="preserve"> PAGEREF _Toc343516542 \h </w:instrText>
+              <w:instrText xml:space="preserve"> PAGEREF _Toc343521413 \h </w:instrText>
             </w:r>
             <w:r>
               <w:rPr>
@@ -1370,7 +1370,7 @@
               <w:lang w:eastAsia="fr-BE"/>
             </w:rPr>
           </w:pPr>
-          <w:hyperlink w:anchor="_Toc343516543" w:history="1">
+          <w:hyperlink w:anchor="_Toc343521414" w:history="1">
             <w:r>
               <w:rPr>
                 <w:rStyle w:val="Lienhypertexte"/>
@@ -1411,7 +1411,7 @@
                 <w:noProof/>
                 <w:webHidden/>
               </w:rPr>
-              <w:instrText xml:space="preserve"> PAGEREF _Toc343516543 \h </w:instrText>
+              <w:instrText xml:space="preserve"> PAGEREF _Toc343521414 \h </w:instrText>
             </w:r>
             <w:r>
               <w:rPr>
@@ -1432,6 +1432,174 @@
                 <w:webHidden/>
               </w:rPr>
               <w:t>9</w:t>
+            </w:r>
+            <w:r>
+              <w:rPr>
+                <w:noProof/>
+                <w:webHidden/>
+              </w:rPr>
+              <w:fldChar w:fldCharType="end"/>
+            </w:r>
+          </w:hyperlink>
+        </w:p>
+        <w:p>
+          <w:pPr>
+            <w:pStyle w:val="TM1"/>
+            <w:tabs>
+              <w:tab w:val="left" w:pos="440"/>
+              <w:tab w:val="right" w:leader="dot" w:pos="9062"/>
+            </w:tabs>
+            <w:rPr>
+              <w:noProof/>
+              <w:lang w:eastAsia="fr-BE"/>
+            </w:rPr>
+          </w:pPr>
+          <w:hyperlink w:anchor="_Toc343521415" w:history="1">
+            <w:r>
+              <w:rPr>
+                <w:rStyle w:val="Lienhypertexte"/>
+                <w:noProof/>
+              </w:rPr>
+              <w:t>6.</w:t>
+            </w:r>
+            <w:r>
+              <w:rPr>
+                <w:noProof/>
+                <w:lang w:eastAsia="fr-BE"/>
+              </w:rPr>
+              <w:tab/>
+            </w:r>
+            <w:r>
+              <w:rPr>
+                <w:rStyle w:val="Lienhypertexte"/>
+                <w:noProof/>
+              </w:rPr>
+              <w:t>Améliorations possibles</w:t>
+            </w:r>
+            <w:r>
+              <w:rPr>
+                <w:noProof/>
+                <w:webHidden/>
+              </w:rPr>
+              <w:tab/>
+            </w:r>
+            <w:r>
+              <w:rPr>
+                <w:noProof/>
+                <w:webHidden/>
+              </w:rPr>
+              <w:fldChar w:fldCharType="begin"/>
+            </w:r>
+            <w:r>
+              <w:rPr>
+                <w:noProof/>
+                <w:webHidden/>
+              </w:rPr>
+              <w:instrText xml:space="preserve"> PAGEREF _Toc343521415 \h </w:instrText>
+            </w:r>
+            <w:r>
+              <w:rPr>
+                <w:noProof/>
+                <w:webHidden/>
+              </w:rPr>
+            </w:r>
+            <w:r>
+              <w:rPr>
+                <w:noProof/>
+                <w:webHidden/>
+              </w:rPr>
+              <w:fldChar w:fldCharType="separate"/>
+            </w:r>
+            <w:r>
+              <w:rPr>
+                <w:noProof/>
+                <w:webHidden/>
+              </w:rPr>
+              <w:t>10</w:t>
+            </w:r>
+            <w:r>
+              <w:rPr>
+                <w:noProof/>
+                <w:webHidden/>
+              </w:rPr>
+              <w:fldChar w:fldCharType="end"/>
+            </w:r>
+          </w:hyperlink>
+        </w:p>
+        <w:p>
+          <w:pPr>
+            <w:pStyle w:val="TM1"/>
+            <w:tabs>
+              <w:tab w:val="left" w:pos="440"/>
+              <w:tab w:val="right" w:leader="dot" w:pos="9062"/>
+            </w:tabs>
+            <w:rPr>
+              <w:noProof/>
+              <w:lang w:eastAsia="fr-BE"/>
+            </w:rPr>
+          </w:pPr>
+          <w:hyperlink w:anchor="_Toc343521416" w:history="1">
+            <w:r>
+              <w:rPr>
+                <w:rStyle w:val="Lienhypertexte"/>
+                <w:noProof/>
+              </w:rPr>
+              <w:t>7.</w:t>
+            </w:r>
+            <w:r>
+              <w:rPr>
+                <w:noProof/>
+                <w:lang w:eastAsia="fr-BE"/>
+              </w:rPr>
+              <w:tab/>
+            </w:r>
+            <w:r>
+              <w:rPr>
+                <w:rStyle w:val="Lienhypertexte"/>
+                <w:noProof/>
+              </w:rPr>
+              <w:t>Conclusion</w:t>
+            </w:r>
+            <w:r>
+              <w:rPr>
+                <w:noProof/>
+                <w:webHidden/>
+              </w:rPr>
+              <w:tab/>
+            </w:r>
+            <w:r>
+              <w:rPr>
+                <w:noProof/>
+                <w:webHidden/>
+              </w:rPr>
+              <w:fldChar w:fldCharType="begin"/>
+            </w:r>
+            <w:r>
+              <w:rPr>
+                <w:noProof/>
+                <w:webHidden/>
+              </w:rPr>
+              <w:instrText xml:space="preserve"> PAGEREF _Toc343521416 \h </w:instrText>
+            </w:r>
+            <w:r>
+              <w:rPr>
+                <w:noProof/>
+                <w:webHidden/>
+              </w:rPr>
+            </w:r>
+            <w:r>
+              <w:rPr>
+                <w:noProof/>
+                <w:webHidden/>
+              </w:rPr>
+              <w:fldChar w:fldCharType="separate"/>
+            </w:r>
+            <w:r>
+              <w:rPr>
+                <w:noProof/>
+                <w:webHidden/>
+              </w:rPr>
+              <w:t>11</w:t>
             </w:r>
             <w:r>
               <w:rPr>
@@ -1476,7 +1644,7 @@
       <w:pPr>
         <w:pStyle w:val="Titre1"/>
       </w:pPr>
-      <w:bookmarkStart w:id="0" w:name="_Toc343516529"/>
+      <w:bookmarkStart w:id="0" w:name="_Toc343521400"/>
       <w:r>
         <w:lastRenderedPageBreak/>
         <w:t>Introduction</w:t>
@@ -1565,7 +1733,7 @@
       <w:pPr>
         <w:pStyle w:val="Titre1"/>
       </w:pPr>
-      <w:bookmarkStart w:id="1" w:name="_Toc343516530"/>
+      <w:bookmarkStart w:id="1" w:name="_Toc343521401"/>
       <w:r>
         <w:lastRenderedPageBreak/>
         <w:t>Avant de programmer</w:t>
@@ -1743,7 +1911,7 @@
       <w:pPr>
         <w:pStyle w:val="Titre1"/>
       </w:pPr>
-      <w:bookmarkStart w:id="2" w:name="_Toc343516531"/>
+      <w:bookmarkStart w:id="2" w:name="_Toc343521402"/>
       <w:r>
         <w:lastRenderedPageBreak/>
         <w:t>Présentation du projet</w:t>
@@ -1755,7 +1923,7 @@
       <w:pPr>
         <w:pStyle w:val="Titre2"/>
       </w:pPr>
-      <w:bookmarkStart w:id="3" w:name="_Toc343516532"/>
+      <w:bookmarkStart w:id="3" w:name="_Toc343521403"/>
       <w:r>
         <w:t>Objectifs</w:t>
       </w:r>
@@ -1875,7 +2043,7 @@
       <w:pPr>
         <w:pStyle w:val="Titre2"/>
       </w:pPr>
-      <w:bookmarkStart w:id="4" w:name="_Toc343516533"/>
+      <w:bookmarkStart w:id="4" w:name="_Toc343521404"/>
       <w:r>
         <w:t>Concrètement</w:t>
       </w:r>
@@ -1928,7 +2096,7 @@
       <w:pPr>
         <w:pStyle w:val="Titre1"/>
       </w:pPr>
-      <w:bookmarkStart w:id="5" w:name="_Toc343516534"/>
+      <w:bookmarkStart w:id="5" w:name="_Toc343521405"/>
       <w:r>
         <w:lastRenderedPageBreak/>
         <w:t>Diagramme</w:t>
@@ -1950,7 +2118,7 @@
           <w:numId w:val="10"/>
         </w:numPr>
       </w:pPr>
-      <w:bookmarkStart w:id="6" w:name="_Toc343516535"/>
+      <w:bookmarkStart w:id="6" w:name="_Toc343521406"/>
       <w:r>
         <w:t>Séparation entre interface graphique et code</w:t>
       </w:r>
@@ -1985,7 +2153,7 @@
           <v:shape id="_x0000_i1025" type="#_x0000_t75" style="width:304.3pt;height:235.7pt" o:ole="">
             <v:imagedata r:id="rId9" o:title=""/>
           </v:shape>
-          <o:OLEObject Type="Embed" ProgID="Visio.Drawing.11" ShapeID="_x0000_i1025" DrawAspect="Content" ObjectID="_1417259923" r:id="rId10"/>
+          <o:OLEObject Type="Embed" ProgID="Visio.Drawing.11" ShapeID="_x0000_i1025" DrawAspect="Content" ObjectID="_1417263543" r:id="rId10"/>
         </w:object>
       </w:r>
     </w:p>
@@ -1998,7 +2166,7 @@
       <w:pPr>
         <w:pStyle w:val="Titre2"/>
       </w:pPr>
-      <w:bookmarkStart w:id="7" w:name="_Toc343516536"/>
+      <w:bookmarkStart w:id="7" w:name="_Toc343521407"/>
       <w:r>
         <w:t>Code du projet</w:t>
       </w:r>
@@ -2014,7 +2182,7 @@
           <v:shape id="_x0000_i1026" type="#_x0000_t75" style="width:452.4pt;height:351.85pt" o:ole="">
             <v:imagedata r:id="rId11" o:title=""/>
           </v:shape>
-          <o:OLEObject Type="Embed" ProgID="Visio.Drawing.11" ShapeID="_x0000_i1026" DrawAspect="Content" ObjectID="_1417259924" r:id="rId12"/>
+          <o:OLEObject Type="Embed" ProgID="Visio.Drawing.11" ShapeID="_x0000_i1026" DrawAspect="Content" ObjectID="_1417263544" r:id="rId12"/>
         </w:object>
       </w:r>
     </w:p>
@@ -2022,7 +2190,7 @@
       <w:pPr>
         <w:pStyle w:val="Titre2"/>
       </w:pPr>
-      <w:bookmarkStart w:id="8" w:name="_Toc343516537"/>
+      <w:bookmarkStart w:id="8" w:name="_Toc343521408"/>
       <w:r>
         <w:lastRenderedPageBreak/>
         <w:t>Interface graphique</w:t>
@@ -2036,7 +2204,7 @@
           <v:shape id="_x0000_i1027" type="#_x0000_t75" style="width:453.75pt;height:269pt" o:ole="">
             <v:imagedata r:id="rId13" o:title=""/>
           </v:shape>
-          <o:OLEObject Type="Embed" ProgID="Visio.Drawing.11" ShapeID="_x0000_i1027" DrawAspect="Content" ObjectID="_1417259925" r:id="rId14"/>
+          <o:OLEObject Type="Embed" ProgID="Visio.Drawing.11" ShapeID="_x0000_i1027" DrawAspect="Content" ObjectID="_1417263545" r:id="rId14"/>
         </w:object>
       </w:r>
     </w:p>
@@ -2045,7 +2213,7 @@
       <w:pPr>
         <w:pStyle w:val="Titre2"/>
       </w:pPr>
-      <w:bookmarkStart w:id="9" w:name="_Toc343516538"/>
+      <w:bookmarkStart w:id="9" w:name="_Toc343521409"/>
       <w:r>
         <w:t>Socket</w:t>
       </w:r>
@@ -2061,7 +2229,7 @@
           <v:shape id="_x0000_i1028" type="#_x0000_t75" style="width:345.75pt;height:239.1pt" o:ole="">
             <v:imagedata r:id="rId15" o:title="" cropright="11751f"/>
           </v:shape>
-          <o:OLEObject Type="Embed" ProgID="Visio.Drawing.11" ShapeID="_x0000_i1028" DrawAspect="Content" ObjectID="_1417259926" r:id="rId16"/>
+          <o:OLEObject Type="Embed" ProgID="Visio.Drawing.11" ShapeID="_x0000_i1028" DrawAspect="Content" ObjectID="_1417263546" r:id="rId16"/>
         </w:object>
       </w:r>
     </w:p>
@@ -2078,7 +2246,7 @@
       <w:pPr>
         <w:pStyle w:val="Titre1"/>
       </w:pPr>
-      <w:bookmarkStart w:id="10" w:name="_Toc343516539"/>
+      <w:bookmarkStart w:id="10" w:name="_Toc343521410"/>
       <w:r>
         <w:lastRenderedPageBreak/>
         <w:t>Fonctionnement du projet</w:t>
@@ -2142,7 +2310,7 @@
           <w:numId w:val="11"/>
         </w:numPr>
       </w:pPr>
-      <w:bookmarkStart w:id="11" w:name="_Toc343516540"/>
+      <w:bookmarkStart w:id="11" w:name="_Toc343521411"/>
       <w:r>
         <w:t>La classe « Fenetre »</w:t>
       </w:r>
@@ -2595,7 +2763,7 @@
       <w:pPr>
         <w:pStyle w:val="Titre2"/>
       </w:pPr>
-      <w:bookmarkStart w:id="12" w:name="_Toc343516541"/>
+      <w:bookmarkStart w:id="12" w:name="_Toc343521412"/>
       <w:r>
         <w:t>La classe Niveau</w:t>
       </w:r>
@@ -2673,7 +2841,7 @@
       <w:pPr>
         <w:pStyle w:val="Titre2"/>
       </w:pPr>
-      <w:bookmarkStart w:id="13" w:name="_Toc343516542"/>
+      <w:bookmarkStart w:id="13" w:name="_Toc343521413"/>
       <w:r>
         <w:t>La classe NiveauPerso</w:t>
       </w:r>
@@ -2834,7 +3002,7 @@
       <w:pPr>
         <w:pStyle w:val="Titre2"/>
       </w:pPr>
-      <w:bookmarkStart w:id="14" w:name="_Toc343516543"/>
+      <w:bookmarkStart w:id="14" w:name="_Toc343521414"/>
       <w:r>
         <w:t>La classe ScoresVue</w:t>
       </w:r>
@@ -2916,9 +3084,11 @@
       <w:pPr>
         <w:pStyle w:val="Titre1"/>
       </w:pPr>
+      <w:bookmarkStart w:id="15" w:name="_Toc343521415"/>
       <w:r>
         <w:t>Améliorations possibles</w:t>
       </w:r>
+      <w:bookmarkEnd w:id="15"/>
     </w:p>
     <w:p/>
     <w:p>
@@ -2972,10 +3142,12 @@
       <w:pPr>
         <w:pStyle w:val="Titre1"/>
       </w:pPr>
+      <w:bookmarkStart w:id="16" w:name="_Toc343521416"/>
       <w:r>
         <w:lastRenderedPageBreak/>
         <w:t>Conclusion</w:t>
       </w:r>
+      <w:bookmarkEnd w:id="16"/>
     </w:p>
     <w:p/>
     <w:p>
@@ -2995,16 +3167,94 @@
     <w:p/>
     <w:p>
       <w:r>
-        <w:t>Les points un peu négatifs sont évoqué ci-dessous…</w:t>
-      </w:r>
-      <w:bookmarkStart w:id="15" w:name="_GoBack"/>
-      <w:bookmarkEnd w:id="15"/>
+        <w:t>Les points un peu négatifs sont évoqué</w:t>
+      </w:r>
+      <w:r>
+        <w:t>s</w:t>
+      </w:r>
+      <w:r>
+        <w:t xml:space="preserve"> ci-dessous…</w:t>
+      </w:r>
     </w:p>
     <w:p/>
     <w:p>
       <w:pPr>
         <w:pStyle w:val="Titre1"/>
       </w:pPr>
+      <w:r>
+        <w:t>Avis personnels</w:t>
+      </w:r>
+    </w:p>
+    <w:p/>
+    <w:p>
+      <w:r>
+        <w:t>Le java… c’est assez spécial et très perturbant il faut bien l’avouer ! Dire que je n’ai pas aimé serait un gros mot il faut en convenir ! Peut-être qu’avec un cours plus poussé (en un an) et une plus grande implication de ma part durant tout l’année (et pas seulement la dernière semaine) cela aurait pu donner quelque chose de vraiment bien</w:t>
+      </w:r>
+      <w:r>
+        <w:t xml:space="preserve"> mais sachant que dans 1 mois on revient au C plus approfondi et qu’on commence les choses sérieuse en php..</w:t>
+      </w:r>
+      <w:r>
+        <w:t>.</w:t>
+      </w:r>
+      <w:r>
+        <w:t xml:space="preserve"> cela laisse un gout de trop peu, de trop court et surtout « d’hors contexte »</w:t>
+      </w:r>
+      <w:r>
+        <w:t>.</w:t>
+      </w:r>
+      <w:bookmarkStart w:id="17" w:name="_GoBack"/>
+      <w:bookmarkEnd w:id="17"/>
+      <w:r>
+        <w:t xml:space="preserve"> En revanche, il est vrai qu’on a un démineur qui fonctionne et sur lequel on peut jouer et j’en suis assez fier au final. Java, à une prochaine !</w:t>
+      </w:r>
+    </w:p>
+    <w:p/>
+    <w:p>
+      <w:pPr>
+        <w:jc w:val="right"/>
+        <w:rPr>
+          <w:i/>
+        </w:rPr>
+      </w:pPr>
+      <w:r>
+        <w:rPr>
+          <w:i/>
+        </w:rPr>
+        <w:t>Antoine Betas</w:t>
+      </w:r>
+    </w:p>
+    <w:p/>
+    <w:p>
+      <w:r>
+        <w:t>Je suis fort satisfait d'être arrivé à un projet java fonctionnel,  puisque que je n'ai jamais utilis</w:t>
+      </w:r>
+      <w:r>
+        <w:t>é</w:t>
+      </w:r>
+      <w:r>
+        <w:t xml:space="preserve"> ce langage auparavant.  Les seules difficultés qu'on a rencontrées étaient liées au Java lui-même avec cette notion d'objet qui était nouvelle pour nous ou encore la partie réseau. En revanche notre environnement de travail était parfait, nous avions un logiciel de contrôle de version, plusieurs systèmes d'exploitations et nos idées allaient dans le même sens. Notre démineur  correspond donc à nos attentes à part quelques petites choses qu'on aurait pu améliorer.</w:t>
+      </w:r>
+    </w:p>
+    <w:p/>
+    <w:p>
+      <w:r>
+        <w:t>Ce projet a été une bonne découverte de ce nouveau langage, mais je ne pense pas que je vais continuer à approfondir le Java, malgré sa notion d'objets qui  est un atout et que je ne retrouve pas dans les langages que je préfère utiliser.</w:t>
+      </w:r>
+    </w:p>
+    <w:p/>
+    <w:p>
+      <w:pPr>
+        <w:jc w:val="right"/>
+        <w:rPr>
+          <w:i/>
+        </w:rPr>
+      </w:pPr>
+      <w:r>
+        <w:rPr>
+          <w:i/>
+        </w:rPr>
+        <w:t>Cédric Bremer</w:t>
+      </w:r>
     </w:p>
     <w:sectPr>
       <w:headerReference w:type="even" r:id="rId22"/>
@@ -3250,7 +3500,7 @@
             <w:szCs w:val="18"/>
             <w:lang w:val="fr-FR"/>
           </w:rPr>
-          <w:t>9</w:t>
+          <w:t>11</w:t>
         </w:r>
         <w:r>
           <w:rPr>
@@ -6094,7 +6344,7 @@
 </file>
 
 <file path=customXml/itemProps1.xml><?xml version="1.0" encoding="utf-8"?>
-<ds:datastoreItem xmlns:ds="http://schemas.openxmlformats.org/officeDocument/2006/customXml" ds:itemID="{528B81C1-D9DA-410D-9B40-DC620B73DA25}">
+<ds:datastoreItem xmlns:ds="http://schemas.openxmlformats.org/officeDocument/2006/customXml" ds:itemID="{872C225B-4DEF-4E22-BC17-6518B7538354}">
   <ds:schemaRefs>
     <ds:schemaRef ds:uri="http://schemas.openxmlformats.org/officeDocument/2006/bibliography"/>
   </ds:schemaRefs>

</xml_diff>